<commit_message>
feat: completed problem 4
</commit_message>
<xml_diff>
--- a/Assignments/Programming_Assignment_1/pa1.docx
+++ b/Assignments/Programming_Assignment_1/pa1.docx
@@ -79,8 +79,8 @@
         </w:tblCellMar>
       </w:tblPr>
       <w:tblGrid>
-        <w:gridCol w:w="1244"/>
-        <w:gridCol w:w="8332"/>
+        <w:gridCol w:w="1795"/>
+        <w:gridCol w:w="7555"/>
       </w:tblGrid>
       <w:tr>
         <w:tblPrEx>
@@ -442,9 +442,20 @@
           <w:p>
             <w:pPr>
               <w:jc w:val="center"/>
+              <w:rPr>
+                <w:rFonts w:hint="default"/>
+                <w:lang w:val="en-US"/>
+              </w:rPr>
             </w:pPr>
             <w:r>
               <w:t>of clingo</w:t>
+            </w:r>
+            <w:r>
+              <w:rPr>
+                <w:rFonts w:hint="default"/>
+                <w:lang w:val="en-US"/>
+              </w:rPr>
+              <w:t xml:space="preserve"> (Truncated)</w:t>
             </w:r>
           </w:p>
         </w:tc>
@@ -453,48 +464,317 @@
             <w:tcW w:w="7555" w:type="dxa"/>
           </w:tcPr>
           <w:p>
-            <w:r>
-              <w:drawing>
-                <wp:inline distT="0" distB="0" distL="114300" distR="114300">
-                  <wp:extent cx="5318125" cy="870585"/>
-                  <wp:effectExtent l="0" t="0" r="6350" b="5715"/>
-                  <wp:docPr id="1" name="Picture 1"/>
-                  <wp:cNvGraphicFramePr>
-                    <a:graphicFrameLocks xmlns:a="http://schemas.openxmlformats.org/drawingml/2006/main" noChangeAspect="1"/>
-                  </wp:cNvGraphicFramePr>
-                  <a:graphic xmlns:a="http://schemas.openxmlformats.org/drawingml/2006/main">
-                    <a:graphicData uri="http://schemas.openxmlformats.org/drawingml/2006/picture">
-                      <pic:pic xmlns:pic="http://schemas.openxmlformats.org/drawingml/2006/picture">
-                        <pic:nvPicPr>
-                          <pic:cNvPr id="1" name="Picture 1"/>
-                          <pic:cNvPicPr>
-                            <a:picLocks noChangeAspect="1"/>
-                          </pic:cNvPicPr>
-                        </pic:nvPicPr>
-                        <pic:blipFill>
-                          <a:blip r:embed="rId6"/>
-                          <a:stretch>
-                            <a:fillRect/>
-                          </a:stretch>
-                        </pic:blipFill>
-                        <pic:spPr>
-                          <a:xfrm>
-                            <a:off x="0" y="0"/>
-                            <a:ext cx="5318125" cy="870585"/>
-                          </a:xfrm>
-                          <a:prstGeom prst="rect">
-                            <a:avLst/>
-                          </a:prstGeom>
-                          <a:noFill/>
-                          <a:ln>
-                            <a:noFill/>
-                          </a:ln>
-                        </pic:spPr>
-                      </pic:pic>
-                    </a:graphicData>
-                  </a:graphic>
-                </wp:inline>
-              </w:drawing>
+            <w:pPr>
+              <w:rPr>
+                <w:rFonts w:hint="default"/>
+              </w:rPr>
+            </w:pPr>
+            <w:r>
+              <w:rPr>
+                <w:rFonts w:hint="default"/>
+              </w:rPr>
+              <w:t>queen(2,3) queen(5,7) queen(1,4) queen(4,8) queen(7,6) queen(3,1) queen(8,5) queen(6,2)</w:t>
+            </w:r>
+          </w:p>
+          <w:p>
+            <w:pPr>
+              <w:rPr>
+                <w:rFonts w:hint="default"/>
+              </w:rPr>
+            </w:pPr>
+            <w:r>
+              <w:rPr>
+                <w:rFonts w:hint="default"/>
+              </w:rPr>
+              <w:t>Answer: 16</w:t>
+            </w:r>
+          </w:p>
+          <w:p>
+            <w:pPr>
+              <w:rPr>
+                <w:rFonts w:hint="default"/>
+              </w:rPr>
+            </w:pPr>
+            <w:r>
+              <w:rPr>
+                <w:rFonts w:hint="default"/>
+              </w:rPr>
+              <w:t>queen(5,7) queen(2,5) queen(4,8) queen(1,6) queen(3,1) queen(7,4) queen(6,2) queen(8,3)</w:t>
+            </w:r>
+          </w:p>
+          <w:p>
+            <w:pPr>
+              <w:rPr>
+                <w:rFonts w:hint="default"/>
+              </w:rPr>
+            </w:pPr>
+            <w:r>
+              <w:rPr>
+                <w:rFonts w:hint="default"/>
+              </w:rPr>
+              <w:t>Answer: 17</w:t>
+            </w:r>
+          </w:p>
+          <w:p>
+            <w:pPr>
+              <w:rPr>
+                <w:rFonts w:hint="default"/>
+              </w:rPr>
+            </w:pPr>
+            <w:r>
+              <w:rPr>
+                <w:rFonts w:hint="default"/>
+              </w:rPr>
+              <w:t>queen(2,3) queen(6,8) queen(4,7) queen(1,5) queen(3,2) queen(8,6) queen(7,4) queen(5,1)</w:t>
+            </w:r>
+          </w:p>
+          <w:p>
+            <w:pPr>
+              <w:rPr>
+                <w:rFonts w:hint="default"/>
+              </w:rPr>
+            </w:pPr>
+            <w:r>
+              <w:rPr>
+                <w:rFonts w:hint="default"/>
+              </w:rPr>
+              <w:t>Answer: 18</w:t>
+            </w:r>
+          </w:p>
+          <w:p>
+            <w:pPr>
+              <w:rPr>
+                <w:rFonts w:hint="default"/>
+              </w:rPr>
+            </w:pPr>
+            <w:r>
+              <w:rPr>
+                <w:rFonts w:hint="default"/>
+              </w:rPr>
+              <w:t>queen(6,7) queen(1,3) queen(2,5) queen(4,8) queen(3,2) queen(8,6) queen(7,4) queen(5,1)</w:t>
+            </w:r>
+          </w:p>
+          <w:p>
+            <w:pPr>
+              <w:rPr>
+                <w:rFonts w:hint="default"/>
+              </w:rPr>
+            </w:pPr>
+            <w:r>
+              <w:rPr>
+                <w:rFonts w:hint="default"/>
+              </w:rPr>
+              <w:t>Answer: 19</w:t>
+            </w:r>
+          </w:p>
+          <w:p>
+            <w:pPr>
+              <w:rPr>
+                <w:rFonts w:hint="default"/>
+              </w:rPr>
+            </w:pPr>
+            <w:r>
+              <w:rPr>
+                <w:rFonts w:hint="default"/>
+              </w:rPr>
+              <w:t>queen(6,7) queen(2,5) queen(4,8) queen(1,6) queen(3,2) queen(7,4) queen(5,1) queen(8,3)</w:t>
+            </w:r>
+          </w:p>
+          <w:p>
+            <w:pPr>
+              <w:rPr>
+                <w:rFonts w:hint="default"/>
+              </w:rPr>
+            </w:pPr>
+            <w:r>
+              <w:rPr>
+                <w:rFonts w:hint="default"/>
+              </w:rPr>
+              <w:t>Answer: 20</w:t>
+            </w:r>
+          </w:p>
+          <w:p>
+            <w:pPr>
+              <w:rPr>
+                <w:rFonts w:hint="default"/>
+              </w:rPr>
+            </w:pPr>
+            <w:r>
+              <w:rPr>
+                <w:rFonts w:hint="default"/>
+              </w:rPr>
+              <w:t>queen(6,7) queen(2,4) queen(5,8) queen(1,5) queen(3,2) queen(8,6) queen(4,1) queen(7,3)</w:t>
+            </w:r>
+          </w:p>
+          <w:p>
+            <w:pPr>
+              <w:rPr>
+                <w:rFonts w:hint="default"/>
+              </w:rPr>
+            </w:pPr>
+            <w:r>
+              <w:rPr>
+                <w:rFonts w:hint="default"/>
+              </w:rPr>
+              <w:t>Answer: 21</w:t>
+            </w:r>
+          </w:p>
+          <w:p>
+            <w:pPr>
+              <w:rPr>
+                <w:rFonts w:hint="default"/>
+              </w:rPr>
+            </w:pPr>
+            <w:r>
+              <w:rPr>
+                <w:rFonts w:hint="default"/>
+              </w:rPr>
+              <w:t>queen(2,4) queen(4,7) queen(1,5) queen(3,8) queen(8,6) queen(5,2) queen(7,3) queen(6,1)</w:t>
+            </w:r>
+          </w:p>
+          <w:p>
+            <w:pPr>
+              <w:rPr>
+                <w:rFonts w:hint="default"/>
+              </w:rPr>
+            </w:pPr>
+            <w:r>
+              <w:rPr>
+                <w:rFonts w:hint="default"/>
+              </w:rPr>
+              <w:t>Answer: 22</w:t>
+            </w:r>
+          </w:p>
+          <w:p>
+            <w:pPr>
+              <w:rPr>
+                <w:rFonts w:hint="default"/>
+              </w:rPr>
+            </w:pPr>
+            <w:r>
+              <w:rPr>
+                <w:rFonts w:hint="default"/>
+              </w:rPr>
+              <w:t>queen(2,3) queen(6,8) queen(4,7) queen(1,5) queen(7,6) queen(3,1) queen(5,2) queen(8,4)</w:t>
+            </w:r>
+          </w:p>
+          <w:p>
+            <w:pPr>
+              <w:rPr>
+                <w:rFonts w:hint="default"/>
+              </w:rPr>
+            </w:pPr>
+            <w:r>
+              <w:rPr>
+                <w:rFonts w:hint="default"/>
+              </w:rPr>
+              <w:t>Answer: 23</w:t>
+            </w:r>
+          </w:p>
+          <w:p>
+            <w:pPr>
+              <w:rPr>
+                <w:rFonts w:hint="default"/>
+              </w:rPr>
+            </w:pPr>
+            <w:r>
+              <w:rPr>
+                <w:rFonts w:hint="default"/>
+              </w:rPr>
+              <w:t>queen(2,3) queen(4,7) queen(1,5) queen(3,8) queen(7,6) queen(5,2) queen(8,4) queen(6,1)</w:t>
+            </w:r>
+          </w:p>
+          <w:p>
+            <w:pPr>
+              <w:rPr>
+                <w:rFonts w:hint="default"/>
+              </w:rPr>
+            </w:pPr>
+            <w:r>
+              <w:rPr>
+                <w:rFonts w:hint="default"/>
+              </w:rPr>
+              <w:t>Answer: 24</w:t>
+            </w:r>
+          </w:p>
+          <w:p>
+            <w:pPr>
+              <w:rPr>
+                <w:rFonts w:hint="default"/>
+              </w:rPr>
+            </w:pPr>
+            <w:r>
+              <w:rPr>
+                <w:rFonts w:hint="default"/>
+              </w:rPr>
+              <w:t>queen(6,7) queen(1,3) queen(2,5) queen(4,8) queen(7,6) queen(3,1) queen(5,2) queen(8,4)</w:t>
+            </w:r>
+          </w:p>
+          <w:p>
+            <w:pPr>
+              <w:rPr>
+                <w:rFonts w:hint="default"/>
+              </w:rPr>
+            </w:pPr>
+            <w:r>
+              <w:rPr>
+                <w:rFonts w:hint="default"/>
+              </w:rPr>
+              <w:t>SATISFIABLE</w:t>
+            </w:r>
+          </w:p>
+          <w:p>
+            <w:pPr>
+              <w:rPr>
+                <w:rFonts w:hint="default"/>
+              </w:rPr>
+            </w:pPr>
+          </w:p>
+          <w:p>
+            <w:pPr>
+              <w:rPr>
+                <w:rFonts w:hint="default"/>
+              </w:rPr>
+            </w:pPr>
+            <w:r>
+              <w:rPr>
+                <w:rFonts w:hint="default"/>
+              </w:rPr>
+              <w:t>Models       : 24</w:t>
+            </w:r>
+          </w:p>
+          <w:p>
+            <w:pPr>
+              <w:rPr>
+                <w:rFonts w:hint="default"/>
+              </w:rPr>
+            </w:pPr>
+            <w:r>
+              <w:rPr>
+                <w:rFonts w:hint="default"/>
+              </w:rPr>
+              <w:t>Calls        : 1</w:t>
+            </w:r>
+          </w:p>
+          <w:p>
+            <w:pPr>
+              <w:rPr>
+                <w:rFonts w:hint="default"/>
+              </w:rPr>
+            </w:pPr>
+            <w:r>
+              <w:rPr>
+                <w:rFonts w:hint="default"/>
+              </w:rPr>
+              <w:t>Time         : 0.061s (Solving: 0.06s 1st Model: 0.00s Unsat: 0.03s)</w:t>
+            </w:r>
+          </w:p>
+          <w:p>
+            <w:r>
+              <w:rPr>
+                <w:rFonts w:hint="default"/>
+              </w:rPr>
+              <w:t>CPU Time     : 0.061s</w:t>
             </w:r>
           </w:p>
         </w:tc>
@@ -973,6 +1253,12 @@
             <w:insideH w:val="single" w:color="auto" w:sz="4" w:space="0"/>
             <w:insideV w:val="single" w:color="auto" w:sz="4" w:space="0"/>
           </w:tblBorders>
+          <w:tblCellMar>
+            <w:top w:w="0" w:type="dxa"/>
+            <w:left w:w="108" w:type="dxa"/>
+            <w:bottom w:w="0" w:type="dxa"/>
+            <w:right w:w="108" w:type="dxa"/>
+          </w:tblCellMar>
         </w:tblPrEx>
         <w:tc>
           <w:tcPr>
@@ -1264,6 +1550,12 @@
                   <w:insideH w:val="single" w:color="auto" w:sz="4" w:space="0"/>
                   <w:insideV w:val="single" w:color="auto" w:sz="4" w:space="0"/>
                 </w:tblBorders>
+                <w:tblCellMar>
+                  <w:top w:w="0" w:type="dxa"/>
+                  <w:left w:w="108" w:type="dxa"/>
+                  <w:bottom w:w="0" w:type="dxa"/>
+                  <w:right w:w="108" w:type="dxa"/>
+                </w:tblCellMar>
               </w:tblPrEx>
               <w:trPr>
                 <w:jc w:val="center"/>
@@ -1562,6 +1854,12 @@
                   <w:insideH w:val="single" w:color="auto" w:sz="4" w:space="0"/>
                   <w:insideV w:val="single" w:color="auto" w:sz="4" w:space="0"/>
                 </w:tblBorders>
+                <w:tblCellMar>
+                  <w:top w:w="0" w:type="dxa"/>
+                  <w:left w:w="108" w:type="dxa"/>
+                  <w:bottom w:w="0" w:type="dxa"/>
+                  <w:right w:w="108" w:type="dxa"/>
+                </w:tblCellMar>
               </w:tblPrEx>
               <w:trPr>
                 <w:jc w:val="center"/>
@@ -1890,8 +2188,8 @@
         </w:tblCellMar>
       </w:tblPr>
       <w:tblGrid>
-        <w:gridCol w:w="1209"/>
-        <w:gridCol w:w="8367"/>
+        <w:gridCol w:w="1795"/>
+        <w:gridCol w:w="7555"/>
       </w:tblGrid>
       <w:tr>
         <w:tblPrEx>
@@ -1938,12 +2236,14 @@
           <w:p>
             <w:pPr>
               <w:rPr>
-                <w:rFonts w:hint="default"/>
-              </w:rPr>
-            </w:pPr>
-            <w:r>
-              <w:rPr>
-                <w:rFonts w:hint="default"/>
+                <w:sz w:val="24"/>
+                <w:szCs w:val="24"/>
+              </w:rPr>
+            </w:pPr>
+            <w:r>
+              <w:rPr>
+                <w:sz w:val="24"/>
+                <w:szCs w:val="24"/>
               </w:rPr>
               <w:t>% Define the Sudoku board.</w:t>
             </w:r>
@@ -1951,12 +2251,14 @@
           <w:p>
             <w:pPr>
               <w:rPr>
-                <w:rFonts w:hint="default"/>
-              </w:rPr>
-            </w:pPr>
-            <w:r>
-              <w:rPr>
-                <w:rFonts w:hint="default"/>
+                <w:sz w:val="24"/>
+                <w:szCs w:val="24"/>
+              </w:rPr>
+            </w:pPr>
+            <w:r>
+              <w:rPr>
+                <w:sz w:val="24"/>
+                <w:szCs w:val="24"/>
               </w:rPr>
               <w:t>1 {cell(R, C, V): V = 1..9} 1 :- R = 1..9, C = 1..9.</w:t>
             </w:r>
@@ -1964,19 +2266,22 @@
           <w:p>
             <w:pPr>
               <w:rPr>
-                <w:rFonts w:hint="default"/>
-              </w:rPr>
-            </w:pPr>
-          </w:p>
-          <w:p>
-            <w:pPr>
-              <w:rPr>
-                <w:rFonts w:hint="default"/>
-              </w:rPr>
-            </w:pPr>
-            <w:r>
-              <w:rPr>
-                <w:rFonts w:hint="default"/>
+                <w:sz w:val="24"/>
+                <w:szCs w:val="24"/>
+              </w:rPr>
+            </w:pPr>
+          </w:p>
+          <w:p>
+            <w:pPr>
+              <w:rPr>
+                <w:sz w:val="24"/>
+                <w:szCs w:val="24"/>
+              </w:rPr>
+            </w:pPr>
+            <w:r>
+              <w:rPr>
+                <w:sz w:val="24"/>
+                <w:szCs w:val="24"/>
               </w:rPr>
               <w:t>% Given initial values on the Sudoku board.</w:t>
             </w:r>
@@ -1984,136 +2289,157 @@
           <w:p>
             <w:pPr>
               <w:rPr>
-                <w:rFonts w:hint="default"/>
-              </w:rPr>
-            </w:pPr>
-            <w:r>
-              <w:rPr>
-                <w:rFonts w:hint="default"/>
-              </w:rPr>
-              <w:t>cell(1,1,1). cell(1,6,7). cell(1,8,9).</w:t>
-            </w:r>
-          </w:p>
-          <w:p>
-            <w:pPr>
-              <w:rPr>
-                <w:rFonts w:hint="default"/>
-              </w:rPr>
-            </w:pPr>
-            <w:r>
-              <w:rPr>
-                <w:rFonts w:hint="default"/>
-              </w:rPr>
-              <w:t>cell(2,2,3). cell(2,5,2). cell(2,9,8).</w:t>
-            </w:r>
-          </w:p>
-          <w:p>
-            <w:pPr>
-              <w:rPr>
-                <w:rFonts w:hint="default"/>
-              </w:rPr>
-            </w:pPr>
-            <w:r>
-              <w:rPr>
-                <w:rFonts w:hint="default"/>
-              </w:rPr>
-              <w:t>cell(3,3,9). cell(3,4,6). cell(3,7,5).</w:t>
-            </w:r>
-          </w:p>
-          <w:p>
-            <w:pPr>
-              <w:rPr>
-                <w:rFonts w:hint="default"/>
-              </w:rPr>
-            </w:pPr>
-            <w:r>
-              <w:rPr>
-                <w:rFonts w:hint="default"/>
-              </w:rPr>
-              <w:t>cell(4,3,5). cell(4,4,3). cell(4,7,9).</w:t>
-            </w:r>
-          </w:p>
-          <w:p>
-            <w:pPr>
-              <w:rPr>
-                <w:rFonts w:hint="default"/>
-              </w:rPr>
-            </w:pPr>
-            <w:r>
-              <w:rPr>
-                <w:rFonts w:hint="default"/>
-              </w:rPr>
-              <w:t>cell(5,2,1). cell(5,5,8). cell(5,9,2).</w:t>
-            </w:r>
-          </w:p>
-          <w:p>
-            <w:pPr>
-              <w:rPr>
-                <w:rFonts w:hint="default"/>
-              </w:rPr>
-            </w:pPr>
-            <w:r>
-              <w:rPr>
-                <w:rFonts w:hint="default"/>
-              </w:rPr>
-              <w:t>cell(6,1,6). cell(6,6,4).</w:t>
-            </w:r>
-          </w:p>
-          <w:p>
-            <w:pPr>
-              <w:rPr>
-                <w:rFonts w:hint="default"/>
-              </w:rPr>
-            </w:pPr>
-            <w:r>
-              <w:rPr>
-                <w:rFonts w:hint="default"/>
-              </w:rPr>
-              <w:t>cell(7,1,3). cell(7,8,1).</w:t>
-            </w:r>
-          </w:p>
-          <w:p>
-            <w:pPr>
-              <w:rPr>
-                <w:rFonts w:hint="default"/>
-              </w:rPr>
-            </w:pPr>
-            <w:r>
-              <w:rPr>
-                <w:rFonts w:hint="default"/>
-              </w:rPr>
-              <w:t>cell(8,2,4). cell(8,9,7).</w:t>
-            </w:r>
-          </w:p>
-          <w:p>
-            <w:pPr>
-              <w:rPr>
-                <w:rFonts w:hint="default"/>
-              </w:rPr>
-            </w:pPr>
-            <w:r>
-              <w:rPr>
-                <w:rFonts w:hint="default"/>
-              </w:rPr>
-              <w:t>cell(9,3,7). cell(9,7,3).</w:t>
-            </w:r>
-          </w:p>
-          <w:p>
-            <w:pPr>
-              <w:rPr>
-                <w:rFonts w:hint="default"/>
-              </w:rPr>
-            </w:pPr>
-          </w:p>
-          <w:p>
-            <w:pPr>
-              <w:rPr>
-                <w:rFonts w:hint="default"/>
-              </w:rPr>
-            </w:pPr>
-            <w:r>
-              <w:rPr>
-                <w:rFonts w:hint="default"/>
+                <w:sz w:val="24"/>
+                <w:szCs w:val="24"/>
+              </w:rPr>
+            </w:pPr>
+            <w:r>
+              <w:rPr>
+                <w:sz w:val="24"/>
+                <w:szCs w:val="24"/>
+              </w:rPr>
+              <w:t xml:space="preserve">cell(1,1,8). </w:t>
+            </w:r>
+          </w:p>
+          <w:p>
+            <w:pPr>
+              <w:rPr>
+                <w:sz w:val="24"/>
+                <w:szCs w:val="24"/>
+              </w:rPr>
+            </w:pPr>
+            <w:r>
+              <w:rPr>
+                <w:sz w:val="24"/>
+                <w:szCs w:val="24"/>
+              </w:rPr>
+              <w:t>cell(2,3,7). cell(2,4,5). cell(2,9,9).</w:t>
+            </w:r>
+          </w:p>
+          <w:p>
+            <w:pPr>
+              <w:rPr>
+                <w:sz w:val="24"/>
+                <w:szCs w:val="24"/>
+              </w:rPr>
+            </w:pPr>
+            <w:r>
+              <w:rPr>
+                <w:sz w:val="24"/>
+                <w:szCs w:val="24"/>
+              </w:rPr>
+              <w:t>cell(3,2,3). cell(3,7,1). cell(3,8,8).</w:t>
+            </w:r>
+          </w:p>
+          <w:p>
+            <w:pPr>
+              <w:rPr>
+                <w:sz w:val="24"/>
+                <w:szCs w:val="24"/>
+              </w:rPr>
+            </w:pPr>
+            <w:r>
+              <w:rPr>
+                <w:sz w:val="24"/>
+                <w:szCs w:val="24"/>
+              </w:rPr>
+              <w:t>cell(4,2,6). cell(4,6,1). cell(4,8,5).</w:t>
+            </w:r>
+          </w:p>
+          <w:p>
+            <w:pPr>
+              <w:rPr>
+                <w:sz w:val="24"/>
+                <w:szCs w:val="24"/>
+              </w:rPr>
+            </w:pPr>
+            <w:r>
+              <w:rPr>
+                <w:sz w:val="24"/>
+                <w:szCs w:val="24"/>
+              </w:rPr>
+              <w:t xml:space="preserve">cell(5,3,9). cell(5,5,4). </w:t>
+            </w:r>
+          </w:p>
+          <w:p>
+            <w:pPr>
+              <w:rPr>
+                <w:sz w:val="24"/>
+                <w:szCs w:val="24"/>
+              </w:rPr>
+            </w:pPr>
+            <w:r>
+              <w:rPr>
+                <w:sz w:val="24"/>
+                <w:szCs w:val="24"/>
+              </w:rPr>
+              <w:t>cell(6,4,7). cell(6,5,5).</w:t>
+            </w:r>
+          </w:p>
+          <w:p>
+            <w:pPr>
+              <w:rPr>
+                <w:sz w:val="24"/>
+                <w:szCs w:val="24"/>
+              </w:rPr>
+            </w:pPr>
+            <w:r>
+              <w:rPr>
+                <w:sz w:val="24"/>
+                <w:szCs w:val="24"/>
+              </w:rPr>
+              <w:t>cell(7,3,2). cell(7,5,7). cell(7,9,4).</w:t>
+            </w:r>
+          </w:p>
+          <w:p>
+            <w:pPr>
+              <w:rPr>
+                <w:sz w:val="24"/>
+                <w:szCs w:val="24"/>
+              </w:rPr>
+            </w:pPr>
+            <w:r>
+              <w:rPr>
+                <w:sz w:val="24"/>
+                <w:szCs w:val="24"/>
+              </w:rPr>
+              <w:t>cell(8,6,3). cell(8,7,6). cell(8,8,1).</w:t>
+            </w:r>
+          </w:p>
+          <w:p>
+            <w:pPr>
+              <w:rPr>
+                <w:sz w:val="24"/>
+                <w:szCs w:val="24"/>
+              </w:rPr>
+            </w:pPr>
+            <w:r>
+              <w:rPr>
+                <w:sz w:val="24"/>
+                <w:szCs w:val="24"/>
+              </w:rPr>
+              <w:t xml:space="preserve">cell(9,7,8). </w:t>
+            </w:r>
+          </w:p>
+          <w:p>
+            <w:pPr>
+              <w:rPr>
+                <w:sz w:val="24"/>
+                <w:szCs w:val="24"/>
+              </w:rPr>
+            </w:pPr>
+          </w:p>
+          <w:p>
+            <w:pPr>
+              <w:rPr>
+                <w:sz w:val="24"/>
+                <w:szCs w:val="24"/>
+              </w:rPr>
+            </w:pPr>
+            <w:r>
+              <w:rPr>
+                <w:sz w:val="24"/>
+                <w:szCs w:val="24"/>
               </w:rPr>
               <w:t>% No two cells on the same column can have the same value.</w:t>
             </w:r>
@@ -2121,12 +2447,14 @@
           <w:p>
             <w:pPr>
               <w:rPr>
-                <w:rFonts w:hint="default"/>
-              </w:rPr>
-            </w:pPr>
-            <w:r>
-              <w:rPr>
-                <w:rFonts w:hint="default"/>
+                <w:sz w:val="24"/>
+                <w:szCs w:val="24"/>
+              </w:rPr>
+            </w:pPr>
+            <w:r>
+              <w:rPr>
+                <w:sz w:val="24"/>
+                <w:szCs w:val="24"/>
               </w:rPr>
               <w:t>:- cell(R1, C, V), cell(R2, C, V), R1 != R2.</w:t>
             </w:r>
@@ -2134,19 +2462,22 @@
           <w:p>
             <w:pPr>
               <w:rPr>
-                <w:rFonts w:hint="default"/>
-              </w:rPr>
-            </w:pPr>
-          </w:p>
-          <w:p>
-            <w:pPr>
-              <w:rPr>
-                <w:rFonts w:hint="default"/>
-              </w:rPr>
-            </w:pPr>
-            <w:r>
-              <w:rPr>
-                <w:rFonts w:hint="default"/>
+                <w:sz w:val="24"/>
+                <w:szCs w:val="24"/>
+              </w:rPr>
+            </w:pPr>
+          </w:p>
+          <w:p>
+            <w:pPr>
+              <w:rPr>
+                <w:sz w:val="24"/>
+                <w:szCs w:val="24"/>
+              </w:rPr>
+            </w:pPr>
+            <w:r>
+              <w:rPr>
+                <w:sz w:val="24"/>
+                <w:szCs w:val="24"/>
               </w:rPr>
               <w:t>% No two cells on the same row can have the same value.</w:t>
             </w:r>
@@ -2154,12 +2485,14 @@
           <w:p>
             <w:pPr>
               <w:rPr>
-                <w:rFonts w:hint="default"/>
-              </w:rPr>
-            </w:pPr>
-            <w:r>
-              <w:rPr>
-                <w:rFonts w:hint="default"/>
+                <w:sz w:val="24"/>
+                <w:szCs w:val="24"/>
+              </w:rPr>
+            </w:pPr>
+            <w:r>
+              <w:rPr>
+                <w:sz w:val="24"/>
+                <w:szCs w:val="24"/>
               </w:rPr>
               <w:t>:- cell(R, C1, V), cell(R, C2 ,V), C1 != C2.</w:t>
             </w:r>
@@ -2167,19 +2500,22 @@
           <w:p>
             <w:pPr>
               <w:rPr>
-                <w:rFonts w:hint="default"/>
-              </w:rPr>
-            </w:pPr>
-          </w:p>
-          <w:p>
-            <w:pPr>
-              <w:rPr>
-                <w:rFonts w:hint="default"/>
-              </w:rPr>
-            </w:pPr>
-            <w:r>
-              <w:rPr>
-                <w:rFonts w:hint="default"/>
+                <w:sz w:val="24"/>
+                <w:szCs w:val="24"/>
+              </w:rPr>
+            </w:pPr>
+          </w:p>
+          <w:p>
+            <w:pPr>
+              <w:rPr>
+                <w:sz w:val="24"/>
+                <w:szCs w:val="24"/>
+              </w:rPr>
+            </w:pPr>
+            <w:r>
+              <w:rPr>
+                <w:sz w:val="24"/>
+                <w:szCs w:val="24"/>
               </w:rPr>
               <w:t>% No two cell in the same subgrid can have the same value.</w:t>
             </w:r>
@@ -2187,12 +2523,14 @@
           <w:p>
             <w:pPr>
               <w:rPr>
-                <w:rFonts w:hint="default"/>
-              </w:rPr>
-            </w:pPr>
-            <w:r>
-              <w:rPr>
-                <w:rFonts w:hint="default"/>
+                <w:sz w:val="24"/>
+                <w:szCs w:val="24"/>
+              </w:rPr>
+            </w:pPr>
+            <w:r>
+              <w:rPr>
+                <w:sz w:val="24"/>
+                <w:szCs w:val="24"/>
               </w:rPr>
               <w:t>:- cell(R1, C1, V), cell(R2, C2, V), (R1-1)/3 == (R2-1)/3, (C1-1)/3 == (C2-1)/3, R1 != R2, C1 != C2.</w:t>
             </w:r>
@@ -2200,14 +2538,22 @@
           <w:p>
             <w:pPr>
               <w:rPr>
-                <w:rFonts w:hint="default"/>
-              </w:rPr>
-            </w:pPr>
-          </w:p>
-          <w:p>
-            <w:r>
-              <w:rPr>
-                <w:rFonts w:hint="default"/>
+                <w:sz w:val="24"/>
+                <w:szCs w:val="24"/>
+              </w:rPr>
+            </w:pPr>
+          </w:p>
+          <w:p>
+            <w:pPr>
+              <w:rPr>
+                <w:sz w:val="24"/>
+                <w:szCs w:val="24"/>
+              </w:rPr>
+            </w:pPr>
+            <w:r>
+              <w:rPr>
+                <w:sz w:val="24"/>
+                <w:szCs w:val="24"/>
               </w:rPr>
               <w:t>#show cell/3.</w:t>
             </w:r>
@@ -2316,52 +2662,143 @@
             <w:tcW w:w="7555" w:type="dxa"/>
           </w:tcPr>
           <w:p>
-            <w:r>
-              <w:drawing>
-                <wp:inline distT="0" distB="0" distL="114300" distR="114300">
-                  <wp:extent cx="5531485" cy="1167130"/>
-                  <wp:effectExtent l="0" t="0" r="2540" b="4445"/>
-                  <wp:docPr id="2" name="Picture 2"/>
-                  <wp:cNvGraphicFramePr>
-                    <a:graphicFrameLocks xmlns:a="http://schemas.openxmlformats.org/drawingml/2006/main" noChangeAspect="1"/>
-                  </wp:cNvGraphicFramePr>
-                  <a:graphic xmlns:a="http://schemas.openxmlformats.org/drawingml/2006/main">
-                    <a:graphicData uri="http://schemas.openxmlformats.org/drawingml/2006/picture">
-                      <pic:pic xmlns:pic="http://schemas.openxmlformats.org/drawingml/2006/picture">
-                        <pic:nvPicPr>
-                          <pic:cNvPr id="2" name="Picture 2"/>
-                          <pic:cNvPicPr>
-                            <a:picLocks noChangeAspect="1"/>
-                          </pic:cNvPicPr>
-                        </pic:nvPicPr>
-                        <pic:blipFill>
-                          <a:blip r:embed="rId7"/>
-                          <a:stretch>
-                            <a:fillRect/>
-                          </a:stretch>
-                        </pic:blipFill>
-                        <pic:spPr>
-                          <a:xfrm>
-                            <a:off x="0" y="0"/>
-                            <a:ext cx="5531485" cy="1167130"/>
-                          </a:xfrm>
-                          <a:prstGeom prst="rect">
-                            <a:avLst/>
-                          </a:prstGeom>
-                          <a:noFill/>
-                          <a:ln>
-                            <a:noFill/>
-                          </a:ln>
-                        </pic:spPr>
-                      </pic:pic>
-                    </a:graphicData>
-                  </a:graphic>
-                </wp:inline>
-              </w:drawing>
-            </w:r>
-            <w:bookmarkStart w:id="0" w:name="_GoBack"/>
-            <w:bookmarkEnd w:id="0"/>
-          </w:p>
+            <w:pPr>
+              <w:rPr>
+                <w:rFonts w:hint="default"/>
+              </w:rPr>
+            </w:pPr>
+            <w:r>
+              <w:rPr>
+                <w:rFonts w:hint="default"/>
+              </w:rPr>
+              <w:t>clingo version 5.4.0</w:t>
+            </w:r>
+          </w:p>
+          <w:p>
+            <w:pPr>
+              <w:rPr>
+                <w:rFonts w:hint="default"/>
+              </w:rPr>
+            </w:pPr>
+            <w:r>
+              <w:rPr>
+                <w:rFonts w:hint="default"/>
+              </w:rPr>
+              <w:t>Reading from ./problem_3.txt</w:t>
+            </w:r>
+          </w:p>
+          <w:p>
+            <w:pPr>
+              <w:rPr>
+                <w:rFonts w:hint="default"/>
+              </w:rPr>
+            </w:pPr>
+            <w:r>
+              <w:rPr>
+                <w:rFonts w:hint="default"/>
+              </w:rPr>
+              <w:t>Solving...</w:t>
+            </w:r>
+          </w:p>
+          <w:p>
+            <w:pPr>
+              <w:rPr>
+                <w:rFonts w:hint="default"/>
+              </w:rPr>
+            </w:pPr>
+            <w:r>
+              <w:rPr>
+                <w:rFonts w:hint="default"/>
+              </w:rPr>
+              <w:t>Answer: 1</w:t>
+            </w:r>
+          </w:p>
+          <w:p>
+            <w:pPr>
+              <w:rPr>
+                <w:rFonts w:hint="default"/>
+              </w:rPr>
+            </w:pPr>
+            <w:r>
+              <w:rPr>
+                <w:rFonts w:hint="default"/>
+              </w:rPr>
+              <w:t>cell(1,2,9) cell(1,7,4) cell(2,3,8) cell(2,4,5) cell(2,8,1) cell(3,3,1) cell(3,8,6) cell(3,9,8) cell(4,4,1) cell(4,8,3) cell(5,5,4) cell(5,6,5) cell(5,7,7) cell(6,2,5) cell(6,6,7) cell(7,2,7) cell(7,5,9) cell(7,7,2) cell(8,3,3) cell(8,4,6) cell(9,1,8) cell(3,2,2) cell(2,2,3) cell(1,1,7) cell(2,1,4) cell(3,1,5) cell(1,3,6) cell(2,5,2) cell(1,4,3) cell(3,6,4) cell(2,6,6) cell(3,5,7) cell(1,5,1) cell(3,4,9) cell(1,6,8) cell(2,9,7) cell(3,7,3) cell(1,8,5) cell(2,7,9) cell(1,9,2) cell(4,1,2) cell(6,3,4) cell(5,2,6) cell(5,3,9) cell(6,1,1) cell(5,1,3) cell(4,2,8) cell(4,3,7) cell(6,5,3) cell(6,4,2) cell(4,5,6) cell(5,4,8) cell(4,6,9) cell(5,9,1) cell(5,8,2) cell(4,7,5) cell(6,9,6) cell(6,8,9) cell(6,7,8) cell(4,9,4) cell(9,2,1) cell(9,3,2) cell(8,2,4) cell(7,1,6) cell(8,1,9) cell(7,3,5) cell(8,6,2) cell(9,6,3) cell(7,4,4) cell(9,5,5) cell(8,5,8) cell(9,4,7) cell(7,6,1) cell(9,8,4) cell(8,9,5) cell(8,8,7) cell(9,9,9) cell(8,7,1) cell(9,7,6) cell(7,8,8) cell(7,9,3)</w:t>
+            </w:r>
+          </w:p>
+          <w:p>
+            <w:pPr>
+              <w:rPr>
+                <w:rFonts w:hint="default"/>
+              </w:rPr>
+            </w:pPr>
+            <w:r>
+              <w:rPr>
+                <w:rFonts w:hint="default"/>
+              </w:rPr>
+              <w:t>SATISFIABLE</w:t>
+            </w:r>
+          </w:p>
+          <w:p>
+            <w:pPr>
+              <w:rPr>
+                <w:rFonts w:hint="default"/>
+              </w:rPr>
+            </w:pPr>
+          </w:p>
+          <w:p>
+            <w:pPr>
+              <w:rPr>
+                <w:rFonts w:hint="default"/>
+              </w:rPr>
+            </w:pPr>
+            <w:r>
+              <w:rPr>
+                <w:rFonts w:hint="default"/>
+              </w:rPr>
+              <w:t>Models       : 1</w:t>
+            </w:r>
+          </w:p>
+          <w:p>
+            <w:pPr>
+              <w:rPr>
+                <w:rFonts w:hint="default"/>
+              </w:rPr>
+            </w:pPr>
+            <w:r>
+              <w:rPr>
+                <w:rFonts w:hint="default"/>
+              </w:rPr>
+              <w:t>Calls        : 1</w:t>
+            </w:r>
+          </w:p>
+          <w:p>
+            <w:pPr>
+              <w:rPr>
+                <w:rFonts w:hint="default"/>
+              </w:rPr>
+            </w:pPr>
+            <w:r>
+              <w:rPr>
+                <w:rFonts w:hint="default"/>
+              </w:rPr>
+              <w:t>Time         : 0.017s (Solving: 0.00s 1st Model: 0.00s Unsat: 0.00s)</w:t>
+            </w:r>
+          </w:p>
+          <w:p>
+            <w:pPr>
+              <w:rPr>
+                <w:rFonts w:hint="default"/>
+              </w:rPr>
+            </w:pPr>
+            <w:r>
+              <w:rPr>
+                <w:rFonts w:hint="default"/>
+              </w:rPr>
+              <w:t>CPU Time     : 0.017s</w:t>
+            </w:r>
+          </w:p>
+          <w:p/>
         </w:tc>
       </w:tr>
     </w:tbl>
@@ -2412,12 +2849,6 @@
             <w:insideH w:val="single" w:color="auto" w:sz="4" w:space="0"/>
             <w:insideV w:val="single" w:color="auto" w:sz="4" w:space="0"/>
           </w:tblBorders>
-          <w:tblCellMar>
-            <w:top w:w="0" w:type="dxa"/>
-            <w:left w:w="108" w:type="dxa"/>
-            <w:bottom w:w="0" w:type="dxa"/>
-            <w:right w:w="108" w:type="dxa"/>
-          </w:tblCellMar>
         </w:tblPrEx>
         <w:tc>
           <w:tcPr>
@@ -2444,7 +2875,1595 @@
           <w:tcPr>
             <w:tcW w:w="7555" w:type="dxa"/>
           </w:tcPr>
-          <w:p/>
+          <w:p>
+            <w:pPr>
+              <w:rPr>
+                <w:rFonts w:hint="default"/>
+              </w:rPr>
+            </w:pPr>
+            <w:r>
+              <w:rPr>
+                <w:rFonts w:hint="default"/>
+              </w:rPr>
+              <w:t>{cell(X,Y,N): X=1..16, Y=1..16, X1&lt;=X, X&lt;=X1+3, Y1&lt;=Y, Y&lt;=Y1+3} = 1 :- N=1..16, X1 = 4*(0..3)+1, Y1 = 4*(0..3)+1.</w:t>
+            </w:r>
+          </w:p>
+          <w:p>
+            <w:pPr>
+              <w:rPr>
+                <w:rFonts w:hint="default"/>
+              </w:rPr>
+            </w:pPr>
+          </w:p>
+          <w:p>
+            <w:pPr>
+              <w:rPr>
+                <w:rFonts w:hint="default"/>
+              </w:rPr>
+            </w:pPr>
+            <w:r>
+              <w:rPr>
+                <w:rFonts w:hint="default"/>
+              </w:rPr>
+              <w:t>:- cell(X,Y,N), cell(X,Y,N1), N1!=N.</w:t>
+            </w:r>
+          </w:p>
+          <w:p>
+            <w:pPr>
+              <w:rPr>
+                <w:rFonts w:hint="default"/>
+              </w:rPr>
+            </w:pPr>
+            <w:r>
+              <w:rPr>
+                <w:rFonts w:hint="default"/>
+              </w:rPr>
+              <w:t>:- cell(X,Y,N), cell(X,Y1,N), Y1!=Y.</w:t>
+            </w:r>
+          </w:p>
+          <w:p>
+            <w:pPr>
+              <w:rPr>
+                <w:rFonts w:hint="default"/>
+              </w:rPr>
+            </w:pPr>
+            <w:r>
+              <w:rPr>
+                <w:rFonts w:hint="default"/>
+              </w:rPr>
+              <w:t>:- cell(X,Y,N), cell(X1,Y,N), X1!=X.</w:t>
+            </w:r>
+          </w:p>
+          <w:p>
+            <w:pPr>
+              <w:rPr>
+                <w:rFonts w:hint="default"/>
+              </w:rPr>
+            </w:pPr>
+          </w:p>
+          <w:p>
+            <w:pPr>
+              <w:rPr>
+                <w:rFonts w:hint="default"/>
+              </w:rPr>
+            </w:pPr>
+            <w:r>
+              <w:rPr>
+                <w:rFonts w:hint="default"/>
+              </w:rPr>
+              <w:t>%Instance</w:t>
+            </w:r>
+          </w:p>
+          <w:p>
+            <w:pPr>
+              <w:rPr>
+                <w:rFonts w:hint="default"/>
+              </w:rPr>
+            </w:pPr>
+          </w:p>
+          <w:p>
+            <w:pPr>
+              <w:rPr>
+                <w:rFonts w:hint="default"/>
+              </w:rPr>
+            </w:pPr>
+            <w:r>
+              <w:rPr>
+                <w:rFonts w:hint="default"/>
+              </w:rPr>
+              <w:t>cell(1,1,9).</w:t>
+            </w:r>
+          </w:p>
+          <w:p>
+            <w:pPr>
+              <w:rPr>
+                <w:rFonts w:hint="default"/>
+              </w:rPr>
+            </w:pPr>
+            <w:r>
+              <w:rPr>
+                <w:rFonts w:hint="default"/>
+              </w:rPr>
+              <w:t>cell(1,2,14).</w:t>
+            </w:r>
+          </w:p>
+          <w:p>
+            <w:pPr>
+              <w:rPr>
+                <w:rFonts w:hint="default"/>
+              </w:rPr>
+            </w:pPr>
+            <w:r>
+              <w:rPr>
+                <w:rFonts w:hint="default"/>
+              </w:rPr>
+              <w:t>cell(1,6,3).</w:t>
+            </w:r>
+          </w:p>
+          <w:p>
+            <w:pPr>
+              <w:rPr>
+                <w:rFonts w:hint="default"/>
+              </w:rPr>
+            </w:pPr>
+            <w:r>
+              <w:rPr>
+                <w:rFonts w:hint="default"/>
+              </w:rPr>
+              <w:t>cell(1,8,5).</w:t>
+            </w:r>
+          </w:p>
+          <w:p>
+            <w:pPr>
+              <w:rPr>
+                <w:rFonts w:hint="default"/>
+              </w:rPr>
+            </w:pPr>
+            <w:r>
+              <w:rPr>
+                <w:rFonts w:hint="default"/>
+              </w:rPr>
+              <w:t>cell(1,9,15).</w:t>
+            </w:r>
+          </w:p>
+          <w:p>
+            <w:pPr>
+              <w:rPr>
+                <w:rFonts w:hint="default"/>
+              </w:rPr>
+            </w:pPr>
+            <w:r>
+              <w:rPr>
+                <w:rFonts w:hint="default"/>
+              </w:rPr>
+              <w:t>cell(1,11,2).</w:t>
+            </w:r>
+          </w:p>
+          <w:p>
+            <w:pPr>
+              <w:rPr>
+                <w:rFonts w:hint="default"/>
+              </w:rPr>
+            </w:pPr>
+            <w:r>
+              <w:rPr>
+                <w:rFonts w:hint="default"/>
+              </w:rPr>
+              <w:t>cell(1,15,7).</w:t>
+            </w:r>
+          </w:p>
+          <w:p>
+            <w:pPr>
+              <w:rPr>
+                <w:rFonts w:hint="default"/>
+              </w:rPr>
+            </w:pPr>
+            <w:r>
+              <w:rPr>
+                <w:rFonts w:hint="default"/>
+              </w:rPr>
+              <w:t>cell(1,16,1).</w:t>
+            </w:r>
+          </w:p>
+          <w:p>
+            <w:pPr>
+              <w:rPr>
+                <w:rFonts w:hint="default"/>
+              </w:rPr>
+            </w:pPr>
+            <w:r>
+              <w:rPr>
+                <w:rFonts w:hint="default"/>
+              </w:rPr>
+              <w:t>cell(2,1,6).</w:t>
+            </w:r>
+          </w:p>
+          <w:p>
+            <w:pPr>
+              <w:rPr>
+                <w:rFonts w:hint="default"/>
+              </w:rPr>
+            </w:pPr>
+            <w:r>
+              <w:rPr>
+                <w:rFonts w:hint="default"/>
+              </w:rPr>
+              <w:t>cell(2,2,12).</w:t>
+            </w:r>
+          </w:p>
+          <w:p>
+            <w:pPr>
+              <w:rPr>
+                <w:rFonts w:hint="default"/>
+              </w:rPr>
+            </w:pPr>
+            <w:r>
+              <w:rPr>
+                <w:rFonts w:hint="default"/>
+              </w:rPr>
+              <w:t>cell(2,6,14).</w:t>
+            </w:r>
+          </w:p>
+          <w:p>
+            <w:pPr>
+              <w:rPr>
+                <w:rFonts w:hint="default"/>
+              </w:rPr>
+            </w:pPr>
+            <w:r>
+              <w:rPr>
+                <w:rFonts w:hint="default"/>
+              </w:rPr>
+              <w:t>cell(2,11,10).</w:t>
+            </w:r>
+          </w:p>
+          <w:p>
+            <w:pPr>
+              <w:rPr>
+                <w:rFonts w:hint="default"/>
+              </w:rPr>
+            </w:pPr>
+            <w:r>
+              <w:rPr>
+                <w:rFonts w:hint="default"/>
+              </w:rPr>
+              <w:t>cell(2,15,5).</w:t>
+            </w:r>
+          </w:p>
+          <w:p>
+            <w:pPr>
+              <w:rPr>
+                <w:rFonts w:hint="default"/>
+              </w:rPr>
+            </w:pPr>
+            <w:r>
+              <w:rPr>
+                <w:rFonts w:hint="default"/>
+              </w:rPr>
+              <w:t>cell(2,16,11).</w:t>
+            </w:r>
+          </w:p>
+          <w:p>
+            <w:pPr>
+              <w:rPr>
+                <w:rFonts w:hint="default"/>
+              </w:rPr>
+            </w:pPr>
+            <w:r>
+              <w:rPr>
+                <w:rFonts w:hint="default"/>
+              </w:rPr>
+              <w:t>cell(3,1,4).</w:t>
+            </w:r>
+          </w:p>
+          <w:p>
+            <w:pPr>
+              <w:rPr>
+                <w:rFonts w:hint="default"/>
+              </w:rPr>
+            </w:pPr>
+            <w:r>
+              <w:rPr>
+                <w:rFonts w:hint="default"/>
+              </w:rPr>
+              <w:t>cell(3,4,7).</w:t>
+            </w:r>
+          </w:p>
+          <w:p>
+            <w:pPr>
+              <w:rPr>
+                <w:rFonts w:hint="default"/>
+              </w:rPr>
+            </w:pPr>
+            <w:r>
+              <w:rPr>
+                <w:rFonts w:hint="default"/>
+              </w:rPr>
+              <w:t>cell(3,5,6).</w:t>
+            </w:r>
+          </w:p>
+          <w:p>
+            <w:pPr>
+              <w:rPr>
+                <w:rFonts w:hint="default"/>
+              </w:rPr>
+            </w:pPr>
+            <w:r>
+              <w:rPr>
+                <w:rFonts w:hint="default"/>
+              </w:rPr>
+              <w:t>cell(3,8,13).</w:t>
+            </w:r>
+          </w:p>
+          <w:p>
+            <w:pPr>
+              <w:rPr>
+                <w:rFonts w:hint="default"/>
+              </w:rPr>
+            </w:pPr>
+            <w:r>
+              <w:rPr>
+                <w:rFonts w:hint="default"/>
+              </w:rPr>
+              <w:t>cell(3,9,16).</w:t>
+            </w:r>
+          </w:p>
+          <w:p>
+            <w:pPr>
+              <w:rPr>
+                <w:rFonts w:hint="default"/>
+              </w:rPr>
+            </w:pPr>
+            <w:r>
+              <w:rPr>
+                <w:rFonts w:hint="default"/>
+              </w:rPr>
+              <w:t>cell(3,12,1).</w:t>
+            </w:r>
+          </w:p>
+          <w:p>
+            <w:pPr>
+              <w:rPr>
+                <w:rFonts w:hint="default"/>
+              </w:rPr>
+            </w:pPr>
+            <w:r>
+              <w:rPr>
+                <w:rFonts w:hint="default"/>
+              </w:rPr>
+              <w:t>cell(3,13,2).</w:t>
+            </w:r>
+          </w:p>
+          <w:p>
+            <w:pPr>
+              <w:rPr>
+                <w:rFonts w:hint="default"/>
+              </w:rPr>
+            </w:pPr>
+            <w:r>
+              <w:rPr>
+                <w:rFonts w:hint="default"/>
+              </w:rPr>
+              <w:t>cell(3,16,9).</w:t>
+            </w:r>
+          </w:p>
+          <w:p>
+            <w:pPr>
+              <w:rPr>
+                <w:rFonts w:hint="default"/>
+              </w:rPr>
+            </w:pPr>
+            <w:r>
+              <w:rPr>
+                <w:rFonts w:hint="default"/>
+              </w:rPr>
+              <w:t>cell(4,2,15).</w:t>
+            </w:r>
+          </w:p>
+          <w:p>
+            <w:pPr>
+              <w:rPr>
+                <w:rFonts w:hint="default"/>
+              </w:rPr>
+            </w:pPr>
+            <w:r>
+              <w:rPr>
+                <w:rFonts w:hint="default"/>
+              </w:rPr>
+              <w:t>cell(4,3,16).</w:t>
+            </w:r>
+          </w:p>
+          <w:p>
+            <w:pPr>
+              <w:rPr>
+                <w:rFonts w:hint="default"/>
+              </w:rPr>
+            </w:pPr>
+            <w:r>
+              <w:rPr>
+                <w:rFonts w:hint="default"/>
+              </w:rPr>
+              <w:t>cell(4,5,9).</w:t>
+            </w:r>
+          </w:p>
+          <w:p>
+            <w:pPr>
+              <w:rPr>
+                <w:rFonts w:hint="default"/>
+              </w:rPr>
+            </w:pPr>
+            <w:r>
+              <w:rPr>
+                <w:rFonts w:hint="default"/>
+              </w:rPr>
+              <w:t>cell(4,6,7).</w:t>
+            </w:r>
+          </w:p>
+          <w:p>
+            <w:pPr>
+              <w:rPr>
+                <w:rFonts w:hint="default"/>
+              </w:rPr>
+            </w:pPr>
+            <w:r>
+              <w:rPr>
+                <w:rFonts w:hint="default"/>
+              </w:rPr>
+              <w:t>cell(4,11,11).</w:t>
+            </w:r>
+          </w:p>
+          <w:p>
+            <w:pPr>
+              <w:rPr>
+                <w:rFonts w:hint="default"/>
+              </w:rPr>
+            </w:pPr>
+            <w:r>
+              <w:rPr>
+                <w:rFonts w:hint="default"/>
+              </w:rPr>
+              <w:t>cell(4,12,6).</w:t>
+            </w:r>
+          </w:p>
+          <w:p>
+            <w:pPr>
+              <w:rPr>
+                <w:rFonts w:hint="default"/>
+              </w:rPr>
+            </w:pPr>
+            <w:r>
+              <w:rPr>
+                <w:rFonts w:hint="default"/>
+              </w:rPr>
+              <w:t>cell(4,14,3).</w:t>
+            </w:r>
+          </w:p>
+          <w:p>
+            <w:pPr>
+              <w:rPr>
+                <w:rFonts w:hint="default"/>
+              </w:rPr>
+            </w:pPr>
+            <w:r>
+              <w:rPr>
+                <w:rFonts w:hint="default"/>
+              </w:rPr>
+              <w:t>cell(4,15,14).</w:t>
+            </w:r>
+          </w:p>
+          <w:p>
+            <w:pPr>
+              <w:rPr>
+                <w:rFonts w:hint="default"/>
+              </w:rPr>
+            </w:pPr>
+            <w:r>
+              <w:rPr>
+                <w:rFonts w:hint="default"/>
+              </w:rPr>
+              <w:t>cell(5,2,7).</w:t>
+            </w:r>
+          </w:p>
+          <w:p>
+            <w:pPr>
+              <w:rPr>
+                <w:rFonts w:hint="default"/>
+              </w:rPr>
+            </w:pPr>
+            <w:r>
+              <w:rPr>
+                <w:rFonts w:hint="default"/>
+              </w:rPr>
+              <w:t>cell(5,3,15).</w:t>
+            </w:r>
+          </w:p>
+          <w:p>
+            <w:pPr>
+              <w:rPr>
+                <w:rFonts w:hint="default"/>
+              </w:rPr>
+            </w:pPr>
+            <w:r>
+              <w:rPr>
+                <w:rFonts w:hint="default"/>
+              </w:rPr>
+              <w:t>cell(5,14,2).</w:t>
+            </w:r>
+          </w:p>
+          <w:p>
+            <w:pPr>
+              <w:rPr>
+                <w:rFonts w:hint="default"/>
+              </w:rPr>
+            </w:pPr>
+            <w:r>
+              <w:rPr>
+                <w:rFonts w:hint="default"/>
+              </w:rPr>
+              <w:t>cell(5,15,16).</w:t>
+            </w:r>
+          </w:p>
+          <w:p>
+            <w:pPr>
+              <w:rPr>
+                <w:rFonts w:hint="default"/>
+              </w:rPr>
+            </w:pPr>
+            <w:r>
+              <w:rPr>
+                <w:rFonts w:hint="default"/>
+              </w:rPr>
+              <w:t>cell(6,1,5).</w:t>
+            </w:r>
+          </w:p>
+          <w:p>
+            <w:pPr>
+              <w:rPr>
+                <w:rFonts w:hint="default"/>
+              </w:rPr>
+            </w:pPr>
+            <w:r>
+              <w:rPr>
+                <w:rFonts w:hint="default"/>
+              </w:rPr>
+              <w:t>cell(6,3,13).</w:t>
+            </w:r>
+          </w:p>
+          <w:p>
+            <w:pPr>
+              <w:rPr>
+                <w:rFonts w:hint="default"/>
+              </w:rPr>
+            </w:pPr>
+            <w:r>
+              <w:rPr>
+                <w:rFonts w:hint="default"/>
+              </w:rPr>
+              <w:t>cell(6,5,14).</w:t>
+            </w:r>
+          </w:p>
+          <w:p>
+            <w:pPr>
+              <w:rPr>
+                <w:rFonts w:hint="default"/>
+              </w:rPr>
+            </w:pPr>
+            <w:r>
+              <w:rPr>
+                <w:rFonts w:hint="default"/>
+              </w:rPr>
+              <w:t>cell(6,7,15).</w:t>
+            </w:r>
+          </w:p>
+          <w:p>
+            <w:pPr>
+              <w:rPr>
+                <w:rFonts w:hint="default"/>
+              </w:rPr>
+            </w:pPr>
+            <w:r>
+              <w:rPr>
+                <w:rFonts w:hint="default"/>
+              </w:rPr>
+              <w:t>cell(6,10,10).</w:t>
+            </w:r>
+          </w:p>
+          <w:p>
+            <w:pPr>
+              <w:rPr>
+                <w:rFonts w:hint="default"/>
+              </w:rPr>
+            </w:pPr>
+            <w:r>
+              <w:rPr>
+                <w:rFonts w:hint="default"/>
+              </w:rPr>
+              <w:t>cell(6,12,3).</w:t>
+            </w:r>
+          </w:p>
+          <w:p>
+            <w:pPr>
+              <w:rPr>
+                <w:rFonts w:hint="default"/>
+              </w:rPr>
+            </w:pPr>
+            <w:r>
+              <w:rPr>
+                <w:rFonts w:hint="default"/>
+              </w:rPr>
+              <w:t>cell(6,14,1).</w:t>
+            </w:r>
+          </w:p>
+          <w:p>
+            <w:pPr>
+              <w:rPr>
+                <w:rFonts w:hint="default"/>
+              </w:rPr>
+            </w:pPr>
+            <w:r>
+              <w:rPr>
+                <w:rFonts w:hint="default"/>
+              </w:rPr>
+              <w:t>cell(6,16,8).</w:t>
+            </w:r>
+          </w:p>
+          <w:p>
+            <w:pPr>
+              <w:rPr>
+                <w:rFonts w:hint="default"/>
+              </w:rPr>
+            </w:pPr>
+            <w:r>
+              <w:rPr>
+                <w:rFonts w:hint="default"/>
+              </w:rPr>
+              <w:t>cell(7,2,8).</w:t>
+            </w:r>
+          </w:p>
+          <w:p>
+            <w:pPr>
+              <w:rPr>
+                <w:rFonts w:hint="default"/>
+              </w:rPr>
+            </w:pPr>
+            <w:r>
+              <w:rPr>
+                <w:rFonts w:hint="default"/>
+              </w:rPr>
+              <w:t>cell(7,4,10).</w:t>
+            </w:r>
+          </w:p>
+          <w:p>
+            <w:pPr>
+              <w:rPr>
+                <w:rFonts w:hint="default"/>
+              </w:rPr>
+            </w:pPr>
+            <w:r>
+              <w:rPr>
+                <w:rFonts w:hint="default"/>
+              </w:rPr>
+              <w:t>cell(7,6,9).</w:t>
+            </w:r>
+          </w:p>
+          <w:p>
+            <w:pPr>
+              <w:rPr>
+                <w:rFonts w:hint="default"/>
+              </w:rPr>
+            </w:pPr>
+            <w:r>
+              <w:rPr>
+                <w:rFonts w:hint="default"/>
+              </w:rPr>
+              <w:t>cell(7,7,4).</w:t>
+            </w:r>
+          </w:p>
+          <w:p>
+            <w:pPr>
+              <w:rPr>
+                <w:rFonts w:hint="default"/>
+              </w:rPr>
+            </w:pPr>
+            <w:r>
+              <w:rPr>
+                <w:rFonts w:hint="default"/>
+              </w:rPr>
+              <w:t>cell(7,8,11).</w:t>
+            </w:r>
+          </w:p>
+          <w:p>
+            <w:pPr>
+              <w:rPr>
+                <w:rFonts w:hint="default"/>
+              </w:rPr>
+            </w:pPr>
+            <w:r>
+              <w:rPr>
+                <w:rFonts w:hint="default"/>
+              </w:rPr>
+              <w:t>cell(7,9,13).</w:t>
+            </w:r>
+          </w:p>
+          <w:p>
+            <w:pPr>
+              <w:rPr>
+                <w:rFonts w:hint="default"/>
+              </w:rPr>
+            </w:pPr>
+            <w:r>
+              <w:rPr>
+                <w:rFonts w:hint="default"/>
+              </w:rPr>
+              <w:t>cell(7,10,6).</w:t>
+            </w:r>
+          </w:p>
+          <w:p>
+            <w:pPr>
+              <w:rPr>
+                <w:rFonts w:hint="default"/>
+              </w:rPr>
+            </w:pPr>
+            <w:r>
+              <w:rPr>
+                <w:rFonts w:hint="default"/>
+              </w:rPr>
+              <w:t>cell(7,11,15).</w:t>
+            </w:r>
+          </w:p>
+          <w:p>
+            <w:pPr>
+              <w:rPr>
+                <w:rFonts w:hint="default"/>
+              </w:rPr>
+            </w:pPr>
+            <w:r>
+              <w:rPr>
+                <w:rFonts w:hint="default"/>
+              </w:rPr>
+              <w:t>cell(7,13,14).</w:t>
+            </w:r>
+          </w:p>
+          <w:p>
+            <w:pPr>
+              <w:rPr>
+                <w:rFonts w:hint="default"/>
+              </w:rPr>
+            </w:pPr>
+            <w:r>
+              <w:rPr>
+                <w:rFonts w:hint="default"/>
+              </w:rPr>
+              <w:t>cell(7,15,3).</w:t>
+            </w:r>
+          </w:p>
+          <w:p>
+            <w:pPr>
+              <w:rPr>
+                <w:rFonts w:hint="default"/>
+              </w:rPr>
+            </w:pPr>
+            <w:r>
+              <w:rPr>
+                <w:rFonts w:hint="default"/>
+              </w:rPr>
+              <w:t>cell(8,1,16).</w:t>
+            </w:r>
+          </w:p>
+          <w:p>
+            <w:pPr>
+              <w:rPr>
+                <w:rFonts w:hint="default"/>
+              </w:rPr>
+            </w:pPr>
+            <w:r>
+              <w:rPr>
+                <w:rFonts w:hint="default"/>
+              </w:rPr>
+              <w:t>cell(8,5,5).</w:t>
+            </w:r>
+          </w:p>
+          <w:p>
+            <w:pPr>
+              <w:rPr>
+                <w:rFonts w:hint="default"/>
+              </w:rPr>
+            </w:pPr>
+            <w:r>
+              <w:rPr>
+                <w:rFonts w:hint="default"/>
+              </w:rPr>
+              <w:t>cell(8,7,3).</w:t>
+            </w:r>
+          </w:p>
+          <w:p>
+            <w:pPr>
+              <w:rPr>
+                <w:rFonts w:hint="default"/>
+              </w:rPr>
+            </w:pPr>
+            <w:r>
+              <w:rPr>
+                <w:rFonts w:hint="default"/>
+              </w:rPr>
+              <w:t>cell(8,10,14).</w:t>
+            </w:r>
+          </w:p>
+          <w:p>
+            <w:pPr>
+              <w:rPr>
+                <w:rFonts w:hint="default"/>
+              </w:rPr>
+            </w:pPr>
+            <w:r>
+              <w:rPr>
+                <w:rFonts w:hint="default"/>
+              </w:rPr>
+              <w:t>cell(8,12,9).</w:t>
+            </w:r>
+          </w:p>
+          <w:p>
+            <w:pPr>
+              <w:rPr>
+                <w:rFonts w:hint="default"/>
+              </w:rPr>
+            </w:pPr>
+            <w:r>
+              <w:rPr>
+                <w:rFonts w:hint="default"/>
+              </w:rPr>
+              <w:t>cell(8,16,6).</w:t>
+            </w:r>
+          </w:p>
+          <w:p>
+            <w:pPr>
+              <w:rPr>
+                <w:rFonts w:hint="default"/>
+              </w:rPr>
+            </w:pPr>
+            <w:r>
+              <w:rPr>
+                <w:rFonts w:hint="default"/>
+              </w:rPr>
+              <w:t>cell(9,1,15).</w:t>
+            </w:r>
+          </w:p>
+          <w:p>
+            <w:pPr>
+              <w:rPr>
+                <w:rFonts w:hint="default"/>
+              </w:rPr>
+            </w:pPr>
+            <w:r>
+              <w:rPr>
+                <w:rFonts w:hint="default"/>
+              </w:rPr>
+              <w:t>cell(9,5,16).</w:t>
+            </w:r>
+          </w:p>
+          <w:p>
+            <w:pPr>
+              <w:rPr>
+                <w:rFonts w:hint="default"/>
+              </w:rPr>
+            </w:pPr>
+            <w:r>
+              <w:rPr>
+                <w:rFonts w:hint="default"/>
+              </w:rPr>
+              <w:t>cell(9,7,10).</w:t>
+            </w:r>
+          </w:p>
+          <w:p>
+            <w:pPr>
+              <w:rPr>
+                <w:rFonts w:hint="default"/>
+              </w:rPr>
+            </w:pPr>
+            <w:r>
+              <w:rPr>
+                <w:rFonts w:hint="default"/>
+              </w:rPr>
+              <w:t>cell(9,10,9).</w:t>
+            </w:r>
+          </w:p>
+          <w:p>
+            <w:pPr>
+              <w:rPr>
+                <w:rFonts w:hint="default"/>
+              </w:rPr>
+            </w:pPr>
+            <w:r>
+              <w:rPr>
+                <w:rFonts w:hint="default"/>
+              </w:rPr>
+              <w:t>cell(9,12,13).</w:t>
+            </w:r>
+          </w:p>
+          <w:p>
+            <w:pPr>
+              <w:rPr>
+                <w:rFonts w:hint="default"/>
+              </w:rPr>
+            </w:pPr>
+            <w:r>
+              <w:rPr>
+                <w:rFonts w:hint="default"/>
+              </w:rPr>
+              <w:t>cell(9,16,14).</w:t>
+            </w:r>
+          </w:p>
+          <w:p>
+            <w:pPr>
+              <w:rPr>
+                <w:rFonts w:hint="default"/>
+              </w:rPr>
+            </w:pPr>
+            <w:r>
+              <w:rPr>
+                <w:rFonts w:hint="default"/>
+              </w:rPr>
+              <w:t>cell(10,2,9).</w:t>
+            </w:r>
+          </w:p>
+          <w:p>
+            <w:pPr>
+              <w:rPr>
+                <w:rFonts w:hint="default"/>
+              </w:rPr>
+            </w:pPr>
+            <w:r>
+              <w:rPr>
+                <w:rFonts w:hint="default"/>
+              </w:rPr>
+              <w:t>cell(10,4,6).</w:t>
+            </w:r>
+          </w:p>
+          <w:p>
+            <w:pPr>
+              <w:rPr>
+                <w:rFonts w:hint="default"/>
+              </w:rPr>
+            </w:pPr>
+            <w:r>
+              <w:rPr>
+                <w:rFonts w:hint="default"/>
+              </w:rPr>
+              <w:t>cell(10,6,5).</w:t>
+            </w:r>
+          </w:p>
+          <w:p>
+            <w:pPr>
+              <w:rPr>
+                <w:rFonts w:hint="default"/>
+              </w:rPr>
+            </w:pPr>
+            <w:r>
+              <w:rPr>
+                <w:rFonts w:hint="default"/>
+              </w:rPr>
+              <w:t>cell(10,7,13).</w:t>
+            </w:r>
+          </w:p>
+          <w:p>
+            <w:pPr>
+              <w:rPr>
+                <w:rFonts w:hint="default"/>
+              </w:rPr>
+            </w:pPr>
+            <w:r>
+              <w:rPr>
+                <w:rFonts w:hint="default"/>
+              </w:rPr>
+              <w:t>cell(10,8,3).</w:t>
+            </w:r>
+          </w:p>
+          <w:p>
+            <w:pPr>
+              <w:rPr>
+                <w:rFonts w:hint="default"/>
+              </w:rPr>
+            </w:pPr>
+            <w:r>
+              <w:rPr>
+                <w:rFonts w:hint="default"/>
+              </w:rPr>
+              <w:t>cell(10,9,1).</w:t>
+            </w:r>
+          </w:p>
+          <w:p>
+            <w:pPr>
+              <w:rPr>
+                <w:rFonts w:hint="default"/>
+              </w:rPr>
+            </w:pPr>
+            <w:r>
+              <w:rPr>
+                <w:rFonts w:hint="default"/>
+              </w:rPr>
+              <w:t>cell(10,10,15).</w:t>
+            </w:r>
+          </w:p>
+          <w:p>
+            <w:pPr>
+              <w:rPr>
+                <w:rFonts w:hint="default"/>
+              </w:rPr>
+            </w:pPr>
+            <w:r>
+              <w:rPr>
+                <w:rFonts w:hint="default"/>
+              </w:rPr>
+              <w:t>cell(10,11,4).</w:t>
+            </w:r>
+          </w:p>
+          <w:p>
+            <w:pPr>
+              <w:rPr>
+                <w:rFonts w:hint="default"/>
+              </w:rPr>
+            </w:pPr>
+            <w:r>
+              <w:rPr>
+                <w:rFonts w:hint="default"/>
+              </w:rPr>
+              <w:t>cell(10,13,7).</w:t>
+            </w:r>
+          </w:p>
+          <w:p>
+            <w:pPr>
+              <w:rPr>
+                <w:rFonts w:hint="default"/>
+              </w:rPr>
+            </w:pPr>
+            <w:r>
+              <w:rPr>
+                <w:rFonts w:hint="default"/>
+              </w:rPr>
+              <w:t>cell(10,15,12).</w:t>
+            </w:r>
+          </w:p>
+          <w:p>
+            <w:pPr>
+              <w:rPr>
+                <w:rFonts w:hint="default"/>
+              </w:rPr>
+            </w:pPr>
+            <w:r>
+              <w:rPr>
+                <w:rFonts w:hint="default"/>
+              </w:rPr>
+              <w:t>cell(11,1,2).</w:t>
+            </w:r>
+          </w:p>
+          <w:p>
+            <w:pPr>
+              <w:rPr>
+                <w:rFonts w:hint="default"/>
+              </w:rPr>
+            </w:pPr>
+            <w:r>
+              <w:rPr>
+                <w:rFonts w:hint="default"/>
+              </w:rPr>
+              <w:t>cell(11,3,8).</w:t>
+            </w:r>
+          </w:p>
+          <w:p>
+            <w:pPr>
+              <w:rPr>
+                <w:rFonts w:hint="default"/>
+              </w:rPr>
+            </w:pPr>
+            <w:r>
+              <w:rPr>
+                <w:rFonts w:hint="default"/>
+              </w:rPr>
+              <w:t>cell(11,5,15).</w:t>
+            </w:r>
+          </w:p>
+          <w:p>
+            <w:pPr>
+              <w:rPr>
+                <w:rFonts w:hint="default"/>
+              </w:rPr>
+            </w:pPr>
+            <w:r>
+              <w:rPr>
+                <w:rFonts w:hint="default"/>
+              </w:rPr>
+              <w:t>cell(11,7,14).</w:t>
+            </w:r>
+          </w:p>
+          <w:p>
+            <w:pPr>
+              <w:rPr>
+                <w:rFonts w:hint="default"/>
+              </w:rPr>
+            </w:pPr>
+            <w:r>
+              <w:rPr>
+                <w:rFonts w:hint="default"/>
+              </w:rPr>
+              <w:t>cell(11,10,16).</w:t>
+            </w:r>
+          </w:p>
+          <w:p>
+            <w:pPr>
+              <w:rPr>
+                <w:rFonts w:hint="default"/>
+              </w:rPr>
+            </w:pPr>
+            <w:r>
+              <w:rPr>
+                <w:rFonts w:hint="default"/>
+              </w:rPr>
+              <w:t>cell(11,12,12).</w:t>
+            </w:r>
+          </w:p>
+          <w:p>
+            <w:pPr>
+              <w:rPr>
+                <w:rFonts w:hint="default"/>
+              </w:rPr>
+            </w:pPr>
+            <w:r>
+              <w:rPr>
+                <w:rFonts w:hint="default"/>
+              </w:rPr>
+              <w:t>cell(11,14,5).</w:t>
+            </w:r>
+          </w:p>
+          <w:p>
+            <w:pPr>
+              <w:rPr>
+                <w:rFonts w:hint="default"/>
+              </w:rPr>
+            </w:pPr>
+            <w:r>
+              <w:rPr>
+                <w:rFonts w:hint="default"/>
+              </w:rPr>
+              <w:t>cell(11,16,13).</w:t>
+            </w:r>
+          </w:p>
+          <w:p>
+            <w:pPr>
+              <w:rPr>
+                <w:rFonts w:hint="default"/>
+              </w:rPr>
+            </w:pPr>
+            <w:r>
+              <w:rPr>
+                <w:rFonts w:hint="default"/>
+              </w:rPr>
+              <w:t>cell(12,2,13).</w:t>
+            </w:r>
+          </w:p>
+          <w:p>
+            <w:pPr>
+              <w:rPr>
+                <w:rFonts w:hint="default"/>
+              </w:rPr>
+            </w:pPr>
+            <w:r>
+              <w:rPr>
+                <w:rFonts w:hint="default"/>
+              </w:rPr>
+              <w:t>cell(12,3,12).</w:t>
+            </w:r>
+          </w:p>
+          <w:p>
+            <w:pPr>
+              <w:rPr>
+                <w:rFonts w:hint="default"/>
+              </w:rPr>
+            </w:pPr>
+            <w:r>
+              <w:rPr>
+                <w:rFonts w:hint="default"/>
+              </w:rPr>
+              <w:t>cell(12,14,9).</w:t>
+            </w:r>
+          </w:p>
+          <w:p>
+            <w:pPr>
+              <w:rPr>
+                <w:rFonts w:hint="default"/>
+              </w:rPr>
+            </w:pPr>
+            <w:r>
+              <w:rPr>
+                <w:rFonts w:hint="default"/>
+              </w:rPr>
+              <w:t>cell(12,15,11).</w:t>
+            </w:r>
+          </w:p>
+          <w:p>
+            <w:pPr>
+              <w:rPr>
+                <w:rFonts w:hint="default"/>
+              </w:rPr>
+            </w:pPr>
+            <w:r>
+              <w:rPr>
+                <w:rFonts w:hint="default"/>
+              </w:rPr>
+              <w:t>cell(13,2,5).</w:t>
+            </w:r>
+          </w:p>
+          <w:p>
+            <w:pPr>
+              <w:rPr>
+                <w:rFonts w:hint="default"/>
+              </w:rPr>
+            </w:pPr>
+            <w:r>
+              <w:rPr>
+                <w:rFonts w:hint="default"/>
+              </w:rPr>
+              <w:t>cell(13,3,3).</w:t>
+            </w:r>
+          </w:p>
+          <w:p>
+            <w:pPr>
+              <w:rPr>
+                <w:rFonts w:hint="default"/>
+              </w:rPr>
+            </w:pPr>
+            <w:r>
+              <w:rPr>
+                <w:rFonts w:hint="default"/>
+              </w:rPr>
+              <w:t>cell(13,5,2).</w:t>
+            </w:r>
+          </w:p>
+          <w:p>
+            <w:pPr>
+              <w:rPr>
+                <w:rFonts w:hint="default"/>
+              </w:rPr>
+            </w:pPr>
+            <w:r>
+              <w:rPr>
+                <w:rFonts w:hint="default"/>
+              </w:rPr>
+              <w:t>cell(13,6,16).</w:t>
+            </w:r>
+          </w:p>
+          <w:p>
+            <w:pPr>
+              <w:rPr>
+                <w:rFonts w:hint="default"/>
+              </w:rPr>
+            </w:pPr>
+            <w:r>
+              <w:rPr>
+                <w:rFonts w:hint="default"/>
+              </w:rPr>
+              <w:t>cell(13,11,13).</w:t>
+            </w:r>
+          </w:p>
+          <w:p>
+            <w:pPr>
+              <w:rPr>
+                <w:rFonts w:hint="default"/>
+              </w:rPr>
+            </w:pPr>
+            <w:r>
+              <w:rPr>
+                <w:rFonts w:hint="default"/>
+              </w:rPr>
+              <w:t>cell(13,12,10).</w:t>
+            </w:r>
+          </w:p>
+          <w:p>
+            <w:pPr>
+              <w:rPr>
+                <w:rFonts w:hint="default"/>
+              </w:rPr>
+            </w:pPr>
+            <w:r>
+              <w:rPr>
+                <w:rFonts w:hint="default"/>
+              </w:rPr>
+              <w:t>cell(13,14,12).</w:t>
+            </w:r>
+          </w:p>
+          <w:p>
+            <w:pPr>
+              <w:rPr>
+                <w:rFonts w:hint="default"/>
+              </w:rPr>
+            </w:pPr>
+            <w:r>
+              <w:rPr>
+                <w:rFonts w:hint="default"/>
+              </w:rPr>
+              <w:t>cell(13,15,9).</w:t>
+            </w:r>
+          </w:p>
+          <w:p>
+            <w:pPr>
+              <w:rPr>
+                <w:rFonts w:hint="default"/>
+              </w:rPr>
+            </w:pPr>
+            <w:r>
+              <w:rPr>
+                <w:rFonts w:hint="default"/>
+              </w:rPr>
+              <w:t>cell(14,1,8).</w:t>
+            </w:r>
+          </w:p>
+          <w:p>
+            <w:pPr>
+              <w:rPr>
+                <w:rFonts w:hint="default"/>
+              </w:rPr>
+            </w:pPr>
+            <w:r>
+              <w:rPr>
+                <w:rFonts w:hint="default"/>
+              </w:rPr>
+              <w:t>cell(14,4,4).</w:t>
+            </w:r>
+          </w:p>
+          <w:p>
+            <w:pPr>
+              <w:rPr>
+                <w:rFonts w:hint="default"/>
+              </w:rPr>
+            </w:pPr>
+            <w:r>
+              <w:rPr>
+                <w:rFonts w:hint="default"/>
+              </w:rPr>
+              <w:t>cell(14,5,12).</w:t>
+            </w:r>
+          </w:p>
+          <w:p>
+            <w:pPr>
+              <w:rPr>
+                <w:rFonts w:hint="default"/>
+              </w:rPr>
+            </w:pPr>
+            <w:r>
+              <w:rPr>
+                <w:rFonts w:hint="default"/>
+              </w:rPr>
+              <w:t>cell(14,8,1).</w:t>
+            </w:r>
+          </w:p>
+          <w:p>
+            <w:pPr>
+              <w:rPr>
+                <w:rFonts w:hint="default"/>
+              </w:rPr>
+            </w:pPr>
+            <w:r>
+              <w:rPr>
+                <w:rFonts w:hint="default"/>
+              </w:rPr>
+              <w:t>cell(14,9,6).</w:t>
+            </w:r>
+          </w:p>
+          <w:p>
+            <w:pPr>
+              <w:rPr>
+                <w:rFonts w:hint="default"/>
+              </w:rPr>
+            </w:pPr>
+            <w:r>
+              <w:rPr>
+                <w:rFonts w:hint="default"/>
+              </w:rPr>
+              <w:t>cell(14,12,7).</w:t>
+            </w:r>
+          </w:p>
+          <w:p>
+            <w:pPr>
+              <w:rPr>
+                <w:rFonts w:hint="default"/>
+              </w:rPr>
+            </w:pPr>
+            <w:r>
+              <w:rPr>
+                <w:rFonts w:hint="default"/>
+              </w:rPr>
+              <w:t>cell(14,13,15).</w:t>
+            </w:r>
+          </w:p>
+          <w:p>
+            <w:pPr>
+              <w:rPr>
+                <w:rFonts w:hint="default"/>
+              </w:rPr>
+            </w:pPr>
+            <w:r>
+              <w:rPr>
+                <w:rFonts w:hint="default"/>
+              </w:rPr>
+              <w:t>cell(14,16,3).</w:t>
+            </w:r>
+          </w:p>
+          <w:p>
+            <w:pPr>
+              <w:rPr>
+                <w:rFonts w:hint="default"/>
+              </w:rPr>
+            </w:pPr>
+            <w:r>
+              <w:rPr>
+                <w:rFonts w:hint="default"/>
+              </w:rPr>
+              <w:t>cell(15,1,10).</w:t>
+            </w:r>
+          </w:p>
+          <w:p>
+            <w:pPr>
+              <w:rPr>
+                <w:rFonts w:hint="default"/>
+              </w:rPr>
+            </w:pPr>
+            <w:r>
+              <w:rPr>
+                <w:rFonts w:hint="default"/>
+              </w:rPr>
+              <w:t>cell(15,2,1).</w:t>
+            </w:r>
+          </w:p>
+          <w:p>
+            <w:pPr>
+              <w:rPr>
+                <w:rFonts w:hint="default"/>
+              </w:rPr>
+            </w:pPr>
+            <w:r>
+              <w:rPr>
+                <w:rFonts w:hint="default"/>
+              </w:rPr>
+              <w:t>cell(15,6,15).</w:t>
+            </w:r>
+          </w:p>
+          <w:p>
+            <w:pPr>
+              <w:rPr>
+                <w:rFonts w:hint="default"/>
+              </w:rPr>
+            </w:pPr>
+            <w:r>
+              <w:rPr>
+                <w:rFonts w:hint="default"/>
+              </w:rPr>
+              <w:t>cell(15,11,16).</w:t>
+            </w:r>
+          </w:p>
+          <w:p>
+            <w:pPr>
+              <w:rPr>
+                <w:rFonts w:hint="default"/>
+              </w:rPr>
+            </w:pPr>
+            <w:r>
+              <w:rPr>
+                <w:rFonts w:hint="default"/>
+              </w:rPr>
+              <w:t>cell(15,15,6).</w:t>
+            </w:r>
+          </w:p>
+          <w:p>
+            <w:pPr>
+              <w:rPr>
+                <w:rFonts w:hint="default"/>
+              </w:rPr>
+            </w:pPr>
+            <w:r>
+              <w:rPr>
+                <w:rFonts w:hint="default"/>
+              </w:rPr>
+              <w:t>cell(15,16,2).</w:t>
+            </w:r>
+          </w:p>
+          <w:p>
+            <w:pPr>
+              <w:rPr>
+                <w:rFonts w:hint="default"/>
+              </w:rPr>
+            </w:pPr>
+            <w:r>
+              <w:rPr>
+                <w:rFonts w:hint="default"/>
+              </w:rPr>
+              <w:t>cell(16,1,11).</w:t>
+            </w:r>
+          </w:p>
+          <w:p>
+            <w:pPr>
+              <w:rPr>
+                <w:rFonts w:hint="default"/>
+              </w:rPr>
+            </w:pPr>
+            <w:r>
+              <w:rPr>
+                <w:rFonts w:hint="default"/>
+              </w:rPr>
+              <w:t>cell(16,2,2).</w:t>
+            </w:r>
+          </w:p>
+          <w:p>
+            <w:pPr>
+              <w:rPr>
+                <w:rFonts w:hint="default"/>
+              </w:rPr>
+            </w:pPr>
+            <w:r>
+              <w:rPr>
+                <w:rFonts w:hint="default"/>
+              </w:rPr>
+              <w:t>cell(16,6,8).</w:t>
+            </w:r>
+          </w:p>
+          <w:p>
+            <w:pPr>
+              <w:rPr>
+                <w:rFonts w:hint="default"/>
+              </w:rPr>
+            </w:pPr>
+            <w:r>
+              <w:rPr>
+                <w:rFonts w:hint="default"/>
+              </w:rPr>
+              <w:t>cell(16,8,14).</w:t>
+            </w:r>
+          </w:p>
+          <w:p>
+            <w:pPr>
+              <w:rPr>
+                <w:rFonts w:hint="default"/>
+              </w:rPr>
+            </w:pPr>
+            <w:r>
+              <w:rPr>
+                <w:rFonts w:hint="default"/>
+              </w:rPr>
+              <w:t>cell(16,9,3).</w:t>
+            </w:r>
+          </w:p>
+          <w:p>
+            <w:pPr>
+              <w:rPr>
+                <w:rFonts w:hint="default"/>
+              </w:rPr>
+            </w:pPr>
+            <w:r>
+              <w:rPr>
+                <w:rFonts w:hint="default"/>
+              </w:rPr>
+              <w:t>cell(16,11,1).</w:t>
+            </w:r>
+          </w:p>
+          <w:p>
+            <w:pPr>
+              <w:rPr>
+                <w:rFonts w:hint="default"/>
+              </w:rPr>
+            </w:pPr>
+            <w:r>
+              <w:rPr>
+                <w:rFonts w:hint="default"/>
+              </w:rPr>
+              <w:t>cell(16,15,10).</w:t>
+            </w:r>
+          </w:p>
+          <w:p>
+            <w:r>
+              <w:rPr>
+                <w:rFonts w:hint="default"/>
+              </w:rPr>
+              <w:t>cell(16,16,7).</w:t>
+            </w:r>
+          </w:p>
         </w:tc>
       </w:tr>
       <w:tr>
@@ -2457,12 +4476,6 @@
             <w:insideH w:val="single" w:color="auto" w:sz="4" w:space="0"/>
             <w:insideV w:val="single" w:color="auto" w:sz="4" w:space="0"/>
           </w:tblBorders>
-          <w:tblCellMar>
-            <w:top w:w="0" w:type="dxa"/>
-            <w:left w:w="108" w:type="dxa"/>
-            <w:bottom w:w="0" w:type="dxa"/>
-            <w:right w:w="108" w:type="dxa"/>
-          </w:tblCellMar>
         </w:tblPrEx>
         <w:tc>
           <w:tcPr>
@@ -2489,7 +4502,21 @@
           <w:tcPr>
             <w:tcW w:w="7555" w:type="dxa"/>
           </w:tcPr>
-          <w:p/>
+          <w:p>
+            <w:pPr>
+              <w:rPr>
+                <w:rFonts w:hint="default"/>
+                <w:lang w:val="en-US"/>
+              </w:rPr>
+            </w:pPr>
+            <w:r>
+              <w:rPr>
+                <w:rFonts w:hint="default"/>
+                <w:lang w:val="en-US"/>
+              </w:rPr>
+              <w:t>clingo ./program_4.txt 0</w:t>
+            </w:r>
+          </w:p>
         </w:tc>
       </w:tr>
       <w:tr>
@@ -2502,12 +4529,6 @@
             <w:insideH w:val="single" w:color="auto" w:sz="4" w:space="0"/>
             <w:insideV w:val="single" w:color="auto" w:sz="4" w:space="0"/>
           </w:tblBorders>
-          <w:tblCellMar>
-            <w:top w:w="0" w:type="dxa"/>
-            <w:left w:w="108" w:type="dxa"/>
-            <w:bottom w:w="0" w:type="dxa"/>
-            <w:right w:w="108" w:type="dxa"/>
-          </w:tblCellMar>
         </w:tblPrEx>
         <w:tc>
           <w:tcPr>
@@ -2534,7 +4555,140 @@
           <w:tcPr>
             <w:tcW w:w="7555" w:type="dxa"/>
           </w:tcPr>
-          <w:p/>
+          <w:p>
+            <w:pPr>
+              <w:rPr>
+                <w:rFonts w:hint="default"/>
+              </w:rPr>
+            </w:pPr>
+            <w:r>
+              <w:rPr>
+                <w:rFonts w:hint="default"/>
+              </w:rPr>
+              <w:t>clingo version 5.4.0</w:t>
+            </w:r>
+          </w:p>
+          <w:p>
+            <w:pPr>
+              <w:rPr>
+                <w:rFonts w:hint="default"/>
+              </w:rPr>
+            </w:pPr>
+            <w:r>
+              <w:rPr>
+                <w:rFonts w:hint="default"/>
+              </w:rPr>
+              <w:t>Reading from ./problem_4.txt</w:t>
+            </w:r>
+          </w:p>
+          <w:p>
+            <w:pPr>
+              <w:rPr>
+                <w:rFonts w:hint="default"/>
+              </w:rPr>
+            </w:pPr>
+            <w:r>
+              <w:rPr>
+                <w:rFonts w:hint="default"/>
+              </w:rPr>
+              <w:t>Solving...</w:t>
+            </w:r>
+          </w:p>
+          <w:p>
+            <w:pPr>
+              <w:rPr>
+                <w:rFonts w:hint="default"/>
+              </w:rPr>
+            </w:pPr>
+            <w:r>
+              <w:rPr>
+                <w:rFonts w:hint="default"/>
+              </w:rPr>
+              <w:t>Answer: 1</w:t>
+            </w:r>
+          </w:p>
+          <w:p>
+            <w:pPr>
+              <w:rPr>
+                <w:rFonts w:hint="default"/>
+              </w:rPr>
+            </w:pPr>
+            <w:r>
+              <w:rPr>
+                <w:rFonts w:hint="default"/>
+              </w:rPr>
+              <w:t>cell(1,1,9) cell(1,2,14) cell(1,6,3) cell(1,8,5) cell(1,9,15) cell(1,11,2) cell(1,15,7) cell(1,16,1) cell(2,1,6) cell(2,2,12) cell(2,6,14) cell(2,11,10) cell(2,15,5) cell(2,16,11) cell(3,1,4) cell(3,4,7) cell(3,5,6) cell(3,8,13) cell(3,9,16) cell(3,12,1) cell(3,13,2) cell(3,16,9) cell(4,2,15) cell(4,3,16) cell(4,5,9) cell(4,6,7) cell(4,11,11) cell(4,12,6) cell(4,14,3) cell(4,15,14) cell(5,2,7) cell(5,3,15) cell(5,14,2) cell(5,15,16) cell(6,1,5) cell(6,3,13) cell(6,5,14) cell(6,7,15) cell(6,10,10) cell(6,12,3) cell(6,14,1) cell(6,16,8) cell(7,2,8) cell(7,4,10) cell(7,6,9) cell(7,7,4) cell(7,8,11) cell(7,9,13) cell(7,10,6) cell(7,11,15) cell(7,13,14) cell(7,15,3) cell(8,1,16) cell(8,5,5) cell(8,7,3) cell(8,10,14) cell(8,12,9) cell(8,16,6) cell(9,1,15) cell(9,5,16) cell(9,7,10) cell(9,10,9) cell(9,12,13) cell(9,16,14) cell(10,2,9) cell(10,4,6) cell(10,6,5) cell(10,7,13) cell(10,8,3) cell(10,9,1) cell(10,10,15) cell(10,11,4) cell(10,13,7) cell(10,15,12) cell(11,1,2) cell(11,3,8) cell(11,5,15) cell(11,7,14) cell(11,10,16) cell(11,12,12) cell(11,14,5) cell(11,16,13) cell(12,2,13) cell(12,3,12) cell(12,14,9) cell(12,15,11) cell(13,2,5) cell(13,3,3) cell(13,5,2) cell(13,6,16) cell(13,11,13) cell(13,12,10) cell(13,14,12) cell(13,15,9) cell(14,1,8) cell(14,4,4) cell(14,5,12) cell(14,8,1) cell(14,9,6) cell(14,12,7) cell(14,13,15) cell(14,16,3) cell(15,1,10) cell(15,2,1) cell(15,6,15) cell(15,11,16) cell(15,15,6) cell(15,16,2) cell(16,1,11) cell(16,2,2) cell(16,6,8) cell(16,8,14) cell(16,9,3) cell(16,11,1) cell(16,15,10) cell(16,16,7) cell(12,1,1) cell(2,3,1) cell(8,4,1) cell(7,3,2) cell(4,4,2) cell(5,1,3) cell(9,2,3) cell(2,4,3) cell(11,2,4) cell(8,3,4) cell(3,3,5) cell(9,4,5) cell(6,2,6) cell(16,3,6) cell(13,1,7) cell(9,3,7) cell(1,4,8) cell(15,3,9) cell(6,4,9) cell(3,2,10) cell(10,3,10) cell(8,2,11) cell(1,3,11) cell(11,4,11) cell(7,1,12) cell(16,4,12) cell(4,1,13) cell(15,4,13) cell(10,1,14) cell(14,3,14) cell(5,4,14) cell(13,4,15) cell(14,2,16) cell(12,4,16) cell(7,5,1) cell(9,6,1) cell(4,7,1) cell(8,6,2) cell(2,7,2) cell(12,8,2) cell(15,5,3) cell(2,5,4) cell(12,6,4) cell(15,8,4) cell(14,7,5) cell(11,6,6) cell(5,7,6) cell(13,8,6) cell(12,5,7) cell(15,7,7) cell(8,8,7) cell(5,5,8) cell(12,7,8) cell(4,8,8) cell(16,7,9) cell(11,8,9) cell(1,5,10) cell(14,6,10) cell(5,8,10) cell(10,5,11) cell(3,6,11) cell(13,7,11) cell(6,6,12) cell(3,7,12) cell(9,8,12) cell(16,5,13) cell(5,6,13) cell(2,8,15) cell(1,7,16) cell(6,8,16) cell(5,10,1) cell(6,9,2) cell(14,10,2) cell(10,12,2) cell(3,10,3) cell(11,11,3) cell(5,9,4) cell(16,10,4) cell(1,12,4) cell(4,9,5) cell(12,10,5) cell(5,11,5) cell(15,12,5) cell(12,11,6) cell(11,9,7) cell(2,10,7) cell(6,11,7) cell(8,9,8) cell(13,10,8) cell(9,11,8) cell(2,12,8) cell(2,9,9) cell(14,11,9) cell(12,9,10) cell(9,9,11) cell(15,10,11) cell(5,12,11) cell(15,9,12) cell(4,10,12) cell(8,11,12) cell(1,10,13) cell(13,9,14) cell(3,11,14) cell(12,12,14) cell(16,12,15) cell(7,12,16) cell(13,13,1) cell(11,15,1) cell(9,15,2) cell(12,13,3) cell(4,13,4) cell(9,14,4) cell(6,15,4) cell(13,16,4) cell(16,13,5) cell(7,16,5) cell(9,13,6) cell(1,14,6) cell(7,14,7) cell(15,13,8) cell(10,14,8) cell(3,15,8) cell(5,13,9) cell(11,13,10) cell(8,14,10) cell(4,16,10) cell(6,13,11) cell(14,14,11) cell(1,13,12) cell(5,16,12) cell(8,13,13) cell(2,14,13) cell(14,15,13) cell(15,14,14) cell(3,14,15) cell(8,15,15) cell(12,16,15) cell(2,13,16) cell(16,14,16) cell(10,16,16)</w:t>
+            </w:r>
+          </w:p>
+          <w:p>
+            <w:pPr>
+              <w:rPr>
+                <w:rFonts w:hint="default"/>
+              </w:rPr>
+            </w:pPr>
+            <w:r>
+              <w:rPr>
+                <w:rFonts w:hint="default"/>
+              </w:rPr>
+              <w:t>SATISFIABLE</w:t>
+            </w:r>
+          </w:p>
+          <w:p>
+            <w:pPr>
+              <w:rPr>
+                <w:rFonts w:hint="default"/>
+              </w:rPr>
+            </w:pPr>
+          </w:p>
+          <w:p>
+            <w:pPr>
+              <w:rPr>
+                <w:rFonts w:hint="default"/>
+              </w:rPr>
+            </w:pPr>
+            <w:r>
+              <w:rPr>
+                <w:rFonts w:hint="default"/>
+              </w:rPr>
+              <w:t>Models       : 1</w:t>
+            </w:r>
+          </w:p>
+          <w:p>
+            <w:pPr>
+              <w:rPr>
+                <w:rFonts w:hint="default"/>
+              </w:rPr>
+            </w:pPr>
+            <w:r>
+              <w:rPr>
+                <w:rFonts w:hint="default"/>
+              </w:rPr>
+              <w:t>Calls        : 1</w:t>
+            </w:r>
+          </w:p>
+          <w:p>
+            <w:pPr>
+              <w:rPr>
+                <w:rFonts w:hint="default"/>
+              </w:rPr>
+            </w:pPr>
+            <w:r>
+              <w:rPr>
+                <w:rFonts w:hint="default"/>
+              </w:rPr>
+              <w:t>Time         : 0.103s (Solving: 0.00s 1st Model: 0.00s Unsat: 0.00s)</w:t>
+            </w:r>
+          </w:p>
+          <w:p>
+            <w:r>
+              <w:rPr>
+                <w:rFonts w:hint="default"/>
+              </w:rPr>
+              <w:t>CPU Time     : 0.103s</w:t>
+            </w:r>
+            <w:bookmarkStart w:id="0" w:name="_GoBack"/>
+            <w:bookmarkEnd w:id="0"/>
+          </w:p>
         </w:tc>
       </w:tr>
     </w:tbl>
@@ -2630,6 +4784,12 @@
             <w:insideH w:val="single" w:color="auto" w:sz="4" w:space="0"/>
             <w:insideV w:val="single" w:color="auto" w:sz="4" w:space="0"/>
           </w:tblBorders>
+          <w:tblCellMar>
+            <w:top w:w="0" w:type="dxa"/>
+            <w:left w:w="108" w:type="dxa"/>
+            <w:bottom w:w="0" w:type="dxa"/>
+            <w:right w:w="108" w:type="dxa"/>
+          </w:tblCellMar>
         </w:tblPrEx>
         <w:tc>
           <w:tcPr>
@@ -2656,7 +4816,21 @@
           <w:tcPr>
             <w:tcW w:w="7555" w:type="dxa"/>
           </w:tcPr>
-          <w:p/>
+          <w:p>
+            <w:pPr>
+              <w:rPr>
+                <w:rFonts w:hint="default"/>
+                <w:lang w:val="en-US"/>
+              </w:rPr>
+            </w:pPr>
+            <w:r>
+              <w:rPr>
+                <w:rFonts w:hint="default"/>
+                <w:lang w:val="en-US"/>
+              </w:rPr>
+              <w:t>clingo ./program_5.txt 0</w:t>
+            </w:r>
+          </w:p>
         </w:tc>
       </w:tr>
       <w:tr>
@@ -3435,6 +5609,12 @@
                   <w:insideH w:val="single" w:color="auto" w:sz="4" w:space="0"/>
                   <w:insideV w:val="single" w:color="auto" w:sz="4" w:space="0"/>
                 </w:tblBorders>
+                <w:tblCellMar>
+                  <w:top w:w="0" w:type="dxa"/>
+                  <w:left w:w="108" w:type="dxa"/>
+                  <w:bottom w:w="0" w:type="dxa"/>
+                  <w:right w:w="108" w:type="dxa"/>
+                </w:tblCellMar>
               </w:tblPrEx>
               <w:tc>
                 <w:tcPr>
@@ -3783,6 +5963,12 @@
             <w:insideH w:val="single" w:color="auto" w:sz="4" w:space="0"/>
             <w:insideV w:val="single" w:color="auto" w:sz="4" w:space="0"/>
           </w:tblBorders>
+          <w:tblCellMar>
+            <w:top w:w="0" w:type="dxa"/>
+            <w:left w:w="108" w:type="dxa"/>
+            <w:bottom w:w="0" w:type="dxa"/>
+            <w:right w:w="108" w:type="dxa"/>
+          </w:tblCellMar>
         </w:tblPrEx>
         <w:tc>
           <w:tcPr>
@@ -4003,7 +6189,7 @@
       </w:rPr>
       <w:id w:val="-1579663274"/>
       <w:docPartObj>
-        <w:docPartGallery w:val="AutoText"/>
+        <w:docPartGallery w:val="autotext"/>
       </w:docPartObj>
     </w:sdtPr>
     <w:sdtEndPr>
@@ -4071,7 +6257,7 @@
       </w:rPr>
       <w:id w:val="-1195615899"/>
       <w:docPartObj>
-        <w:docPartGallery w:val="AutoText"/>
+        <w:docPartGallery w:val="autotext"/>
       </w:docPartObj>
     </w:sdtPr>
     <w:sdtEndPr>
@@ -4170,7 +6356,7 @@
     <w:lsdException w:uiPriority="99" w:name="footnote reference"/>
     <w:lsdException w:uiPriority="99" w:name="annotation reference"/>
     <w:lsdException w:uiPriority="99" w:name="line number"/>
-    <w:lsdException w:uiPriority="99" w:name="page number"/>
+    <w:lsdException w:qFormat="1" w:uiPriority="99" w:name="page number"/>
     <w:lsdException w:uiPriority="99" w:name="endnote reference"/>
     <w:lsdException w:uiPriority="99" w:name="endnote text"/>
     <w:lsdException w:uiPriority="99" w:name="table of authorities"/>
@@ -4277,7 +6463,7 @@
     <w:lsdException w:unhideWhenUsed="0" w:uiPriority="99" w:semiHidden="0" w:name="Table Web 2"/>
     <w:lsdException w:uiPriority="99" w:name="Table Web 3"/>
     <w:lsdException w:uiPriority="99" w:name="Balloon Text"/>
-    <w:lsdException w:unhideWhenUsed="0" w:uiPriority="39" w:semiHidden="0" w:name="Table Grid"/>
+    <w:lsdException w:qFormat="1" w:unhideWhenUsed="0" w:uiPriority="39" w:semiHidden="0" w:name="Table Grid"/>
     <w:lsdException w:unhideWhenUsed="0" w:uiPriority="99" w:semiHidden="0" w:name="Table Theme"/>
     <w:lsdException w:unhideWhenUsed="0" w:uiPriority="60" w:semiHidden="0" w:name="Light Shading"/>
     <w:lsdException w:unhideWhenUsed="0" w:uiPriority="61" w:semiHidden="0" w:name="Light List"/>
@@ -4427,11 +6613,13 @@
     <w:basedOn w:val="2"/>
     <w:semiHidden/>
     <w:unhideWhenUsed/>
+    <w:qFormat/>
     <w:uiPriority w:val="99"/>
   </w:style>
   <w:style w:type="table" w:styleId="6">
     <w:name w:val="Table Grid"/>
     <w:basedOn w:val="3"/>
+    <w:qFormat/>
     <w:uiPriority w:val="39"/>
     <w:tblPr>
       <w:tblBorders>

</xml_diff>